<commit_message>
Use Case Diagram and Ahmet Scenarios are updated
</commit_message>
<xml_diff>
--- a/Documents/RAD/Scenarios/ahmet_scenarios.docx
+++ b/Documents/RAD/Scenarios/ahmet_scenarios.docx
@@ -472,7 +472,25 @@
         <w:rPr>
           <w:rFonts w:cs="Times New Roman"/>
         </w:rPr>
-        <w:t>SearchClient</w:t>
+        <w:t>Search</w:t>
+      </w:r>
+      <w:r>
+        <w:rPr>
+          <w:rFonts w:cs="Times New Roman"/>
+        </w:rPr>
+        <w:t>For</w:t>
+      </w:r>
+      <w:r>
+        <w:rPr>
+          <w:rFonts w:cs="Times New Roman"/>
+        </w:rPr>
+        <w:t>Client</w:t>
+      </w:r>
+      <w:r>
+        <w:rPr>
+          <w:rFonts w:cs="Times New Roman"/>
+        </w:rPr>
+        <w:t>s</w:t>
       </w:r>
     </w:p>
     <w:p>
@@ -540,7 +558,13 @@
         <w:rPr>
           <w:rFonts w:cs="Times New Roman"/>
         </w:rPr>
-        <w:t>Kenan:Visitor</w:t>
+        <w:t>Kenan:</w:t>
+      </w:r>
+      <w:r>
+        <w:rPr>
+          <w:rFonts w:cs="Times New Roman"/>
+        </w:rPr>
+        <w:t>User</w:t>
       </w:r>
     </w:p>
     <w:p>
@@ -955,7 +979,14 @@
           <w:rFonts w:cs="Times New Roman"/>
           <w:szCs w:val="24"/>
         </w:rPr>
-        <w:t>UpdateAccountInfo</w:t>
+        <w:t>Update</w:t>
+      </w:r>
+      <w:r>
+        <w:rPr>
+          <w:rFonts w:cs="Times New Roman"/>
+          <w:szCs w:val="24"/>
+        </w:rPr>
+        <w:t>CustomerProfile</w:t>
       </w:r>
     </w:p>
     <w:p>
@@ -1237,7 +1268,1559 @@
           <w:rFonts w:cs="Times New Roman"/>
           <w:szCs w:val="24"/>
         </w:rPr>
-        <w:t>he enters the Settings page in the website.</w:t>
+        <w:t xml:space="preserve">he </w:t>
+      </w:r>
+      <w:r>
+        <w:rPr>
+          <w:rFonts w:cs="Times New Roman"/>
+          <w:szCs w:val="24"/>
+        </w:rPr>
+        <w:t xml:space="preserve">logins the website and then </w:t>
+      </w:r>
+      <w:r>
+        <w:rPr>
+          <w:rFonts w:cs="Times New Roman"/>
+          <w:szCs w:val="24"/>
+        </w:rPr>
+        <w:t xml:space="preserve">enters the Settings </w:t>
+      </w:r>
+    </w:p>
+    <w:p>
+      <w:pPr>
+        <w:ind w:left="2408" w:firstLine="424"/>
+        <w:rPr>
+          <w:rFonts w:cs="Times New Roman"/>
+          <w:szCs w:val="24"/>
+        </w:rPr>
+      </w:pPr>
+      <w:r>
+        <w:rPr>
+          <w:rFonts w:cs="Times New Roman"/>
+          <w:szCs w:val="24"/>
+        </w:rPr>
+        <w:t>page in the website.</w:t>
+      </w:r>
+    </w:p>
+    <w:p>
+      <w:pPr>
+        <w:ind w:left="2408" w:firstLine="424"/>
+        <w:rPr>
+          <w:rFonts w:cs="Times New Roman"/>
+          <w:szCs w:val="24"/>
+        </w:rPr>
+      </w:pPr>
+      <w:r>
+        <w:rPr>
+          <w:rFonts w:cs="Times New Roman"/>
+          <w:szCs w:val="24"/>
+        </w:rPr>
+        <w:t>3. He immediately sees Account Settings in the webpage and</w:t>
+      </w:r>
+      <w:r>
+        <w:rPr>
+          <w:rFonts w:cs="Times New Roman"/>
+          <w:szCs w:val="24"/>
+        </w:rPr>
+        <w:tab/>
+        <w:t>changes his email address.</w:t>
+      </w:r>
+    </w:p>
+    <w:p>
+      <w:pPr>
+        <w:ind w:left="2408" w:firstLine="424"/>
+        <w:rPr>
+          <w:rFonts w:cs="Times New Roman"/>
+          <w:szCs w:val="24"/>
+        </w:rPr>
+      </w:pPr>
+      <w:r>
+        <w:rPr>
+          <w:rFonts w:cs="Times New Roman"/>
+          <w:szCs w:val="24"/>
+        </w:rPr>
+        <w:t>4. After</w:t>
+      </w:r>
+      <w:r>
+        <w:rPr>
+          <w:rFonts w:cs="Times New Roman"/>
+          <w:szCs w:val="24"/>
+        </w:rPr>
+        <w:t xml:space="preserve"> that</w:t>
+      </w:r>
+      <w:r>
+        <w:rPr>
+          <w:rFonts w:cs="Times New Roman"/>
+          <w:szCs w:val="24"/>
+        </w:rPr>
+        <w:t xml:space="preserve">, he clicks save button in the webpage and receives </w:t>
+      </w:r>
+    </w:p>
+    <w:p>
+      <w:pPr>
+        <w:ind w:left="2408" w:firstLine="424"/>
+        <w:rPr>
+          <w:rFonts w:cs="Times New Roman"/>
+          <w:szCs w:val="24"/>
+        </w:rPr>
+      </w:pPr>
+      <w:r>
+        <w:rPr>
+          <w:rFonts w:cs="Times New Roman"/>
+          <w:szCs w:val="24"/>
+        </w:rPr>
+        <w:t>a message from the system which says “Saved Succesfully.”</w:t>
+      </w:r>
+      <w:r>
+        <w:rPr>
+          <w:rFonts w:cs="Times New Roman"/>
+          <w:szCs w:val="24"/>
+        </w:rPr>
+        <w:t>.</w:t>
+      </w:r>
+    </w:p>
+    <w:p>
+      <w:pPr>
+        <w:ind w:left="2408" w:firstLine="424"/>
+        <w:rPr>
+          <w:rFonts w:cs="Times New Roman"/>
+          <w:szCs w:val="24"/>
+        </w:rPr>
+      </w:pPr>
+    </w:p>
+    <w:p>
+      <w:pPr>
+        <w:spacing w:after="0" w:line="240" w:lineRule="auto"/>
+        <w:ind w:firstLine="0"/>
+        <w:contextualSpacing w:val="0"/>
+        <w:jc w:val="left"/>
+        <w:rPr>
+          <w:rFonts w:cs="Times New Roman"/>
+          <w:szCs w:val="24"/>
+        </w:rPr>
+      </w:pPr>
+      <w:r>
+        <w:rPr>
+          <w:rFonts w:cs="Times New Roman"/>
+          <w:szCs w:val="24"/>
+        </w:rPr>
+        <w:br w:type="page"/>
+      </w:r>
+    </w:p>
+    <w:p>
+      <w:pPr>
+        <w:rPr>
+          <w:rFonts w:cs="Times New Roman"/>
+        </w:rPr>
+      </w:pPr>
+      <w:r>
+        <w:rPr>
+          <w:rFonts w:cs="Times New Roman"/>
+          <w:b/>
+          <w:bCs/>
+          <w:sz w:val="28"/>
+          <w:szCs w:val="28"/>
+        </w:rPr>
+        <w:lastRenderedPageBreak/>
+        <w:t>Scenario Name</w:t>
+      </w:r>
+      <w:r>
+        <w:rPr>
+          <w:rFonts w:cs="Times New Roman"/>
+          <w:b/>
+          <w:bCs/>
+          <w:sz w:val="28"/>
+          <w:szCs w:val="28"/>
+        </w:rPr>
+        <w:tab/>
+        <w:t xml:space="preserve"> </w:t>
+      </w:r>
+      <w:r>
+        <w:rPr>
+          <w:rFonts w:cs="Times New Roman"/>
+          <w:b/>
+          <w:bCs/>
+          <w:sz w:val="28"/>
+          <w:szCs w:val="28"/>
+        </w:rPr>
+        <w:tab/>
+      </w:r>
+      <w:r>
+        <w:rPr>
+          <w:rFonts w:cs="Times New Roman"/>
+          <w:szCs w:val="24"/>
+        </w:rPr>
+        <w:t>AddComment</w:t>
+      </w:r>
+    </w:p>
+    <w:p>
+      <w:pPr>
+        <w:rPr>
+          <w:rFonts w:cs="Times New Roman"/>
+          <w:b/>
+          <w:bCs/>
+          <w:sz w:val="28"/>
+          <w:szCs w:val="28"/>
+        </w:rPr>
+      </w:pPr>
+      <w:r>
+        <w:rPr>
+          <w:rFonts w:cs="Times New Roman"/>
+          <w:b/>
+          <w:bCs/>
+          <w:sz w:val="28"/>
+          <w:szCs w:val="28"/>
+        </w:rPr>
+        <w:t xml:space="preserve">    </w:t>
+      </w:r>
+    </w:p>
+    <w:p>
+      <w:pPr>
+        <w:pBdr>
+          <w:top w:val="single" w:sz="4" w:space="1" w:color="auto"/>
+        </w:pBdr>
+        <w:rPr>
+          <w:rFonts w:cs="Times New Roman"/>
+          <w:b/>
+          <w:bCs/>
+          <w:sz w:val="28"/>
+          <w:szCs w:val="28"/>
+        </w:rPr>
+      </w:pPr>
+    </w:p>
+    <w:p>
+      <w:pPr>
+        <w:rPr>
+          <w:rFonts w:cs="Times New Roman"/>
+        </w:rPr>
+      </w:pPr>
+      <w:r>
+        <w:rPr>
+          <w:rFonts w:cs="Times New Roman"/>
+          <w:b/>
+          <w:bCs/>
+          <w:sz w:val="28"/>
+          <w:szCs w:val="28"/>
+        </w:rPr>
+        <w:t>Participating Actor</w:t>
+      </w:r>
+      <w:r>
+        <w:rPr>
+          <w:rFonts w:cs="Times New Roman"/>
+          <w:b/>
+          <w:bCs/>
+          <w:sz w:val="28"/>
+          <w:szCs w:val="28"/>
+        </w:rPr>
+        <w:tab/>
+      </w:r>
+      <w:r>
+        <w:rPr>
+          <w:rFonts w:cs="Times New Roman"/>
+        </w:rPr>
+        <w:t>Selin</w:t>
+      </w:r>
+      <w:r>
+        <w:rPr>
+          <w:rFonts w:cs="Times New Roman"/>
+        </w:rPr>
+        <w:t>:</w:t>
+      </w:r>
+      <w:r>
+        <w:rPr>
+          <w:rFonts w:cs="Times New Roman"/>
+        </w:rPr>
+        <w:t>Customer</w:t>
+      </w:r>
+    </w:p>
+    <w:p>
+      <w:pPr>
+        <w:rPr>
+          <w:rFonts w:cs="Times New Roman"/>
+          <w:b/>
+          <w:bCs/>
+          <w:sz w:val="28"/>
+          <w:szCs w:val="28"/>
+        </w:rPr>
+      </w:pPr>
+      <w:r>
+        <w:rPr>
+          <w:rFonts w:cs="Times New Roman"/>
+          <w:b/>
+          <w:bCs/>
+          <w:sz w:val="28"/>
+          <w:szCs w:val="28"/>
+        </w:rPr>
+        <w:t>Instances</w:t>
+      </w:r>
+    </w:p>
+    <w:p>
+      <w:pPr>
+        <w:rPr>
+          <w:rFonts w:cs="Times New Roman"/>
+          <w:b/>
+          <w:bCs/>
+          <w:sz w:val="28"/>
+          <w:szCs w:val="28"/>
+        </w:rPr>
+      </w:pPr>
+    </w:p>
+    <w:p>
+      <w:pPr>
+        <w:pBdr>
+          <w:top w:val="single" w:sz="4" w:space="1" w:color="auto"/>
+        </w:pBdr>
+        <w:rPr>
+          <w:rFonts w:cs="Times New Roman"/>
+          <w:b/>
+          <w:bCs/>
+          <w:sz w:val="28"/>
+          <w:szCs w:val="28"/>
+        </w:rPr>
+      </w:pPr>
+    </w:p>
+    <w:p>
+      <w:pPr>
+        <w:ind w:left="284" w:firstLine="0"/>
+        <w:rPr>
+          <w:rFonts w:cs="Times New Roman"/>
+          <w:szCs w:val="24"/>
+        </w:rPr>
+      </w:pPr>
+      <w:r>
+        <w:rPr>
+          <w:rFonts w:cs="Times New Roman"/>
+          <w:b/>
+          <w:bCs/>
+          <w:sz w:val="28"/>
+          <w:szCs w:val="28"/>
+        </w:rPr>
+        <w:t>Flow of Events</w:t>
+      </w:r>
+      <w:r>
+        <w:rPr>
+          <w:rFonts w:cs="Times New Roman"/>
+          <w:b/>
+          <w:bCs/>
+          <w:sz w:val="28"/>
+          <w:szCs w:val="28"/>
+        </w:rPr>
+        <w:tab/>
+        <w:t xml:space="preserve">  </w:t>
+      </w:r>
+      <w:r>
+        <w:rPr>
+          <w:rFonts w:cs="Times New Roman"/>
+          <w:b/>
+          <w:bCs/>
+          <w:sz w:val="28"/>
+          <w:szCs w:val="28"/>
+        </w:rPr>
+        <w:tab/>
+      </w:r>
+      <w:r>
+        <w:rPr>
+          <w:rFonts w:cs="Times New Roman"/>
+          <w:szCs w:val="24"/>
+        </w:rPr>
+        <w:t xml:space="preserve">1. </w:t>
+      </w:r>
+      <w:r>
+        <w:rPr>
+          <w:rFonts w:cs="Times New Roman"/>
+          <w:szCs w:val="24"/>
+        </w:rPr>
+        <w:t xml:space="preserve">Selin ate a Suffle in the Bahçelievler Mutlu Kafe yesterday and </w:t>
+      </w:r>
+      <w:r>
+        <w:rPr>
+          <w:rFonts w:cs="Times New Roman"/>
+          <w:szCs w:val="24"/>
+        </w:rPr>
+        <w:tab/>
+      </w:r>
+      <w:r>
+        <w:rPr>
+          <w:rFonts w:cs="Times New Roman"/>
+          <w:szCs w:val="24"/>
+        </w:rPr>
+        <w:tab/>
+      </w:r>
+      <w:r>
+        <w:rPr>
+          <w:rFonts w:cs="Times New Roman"/>
+          <w:szCs w:val="24"/>
+        </w:rPr>
+        <w:tab/>
+      </w:r>
+      <w:r>
+        <w:rPr>
+          <w:rFonts w:cs="Times New Roman"/>
+          <w:szCs w:val="24"/>
+        </w:rPr>
+        <w:tab/>
+        <w:t>likes it very much. So she wants to a write a comment about Suffle</w:t>
+      </w:r>
+      <w:r>
+        <w:rPr>
+          <w:rFonts w:cs="Times New Roman"/>
+          <w:szCs w:val="24"/>
+        </w:rPr>
+        <w:tab/>
+      </w:r>
+      <w:r>
+        <w:rPr>
+          <w:rFonts w:cs="Times New Roman"/>
+          <w:szCs w:val="24"/>
+        </w:rPr>
+        <w:tab/>
+      </w:r>
+      <w:r>
+        <w:rPr>
+          <w:rFonts w:cs="Times New Roman"/>
+          <w:szCs w:val="24"/>
+        </w:rPr>
+        <w:tab/>
+      </w:r>
+      <w:r>
+        <w:rPr>
+          <w:rFonts w:cs="Times New Roman"/>
+          <w:szCs w:val="24"/>
+        </w:rPr>
+        <w:tab/>
+        <w:t>and the restaurant.</w:t>
+      </w:r>
+    </w:p>
+    <w:p>
+      <w:pPr>
+        <w:ind w:left="284" w:firstLine="0"/>
+        <w:rPr>
+          <w:rFonts w:cs="Times New Roman"/>
+          <w:szCs w:val="24"/>
+        </w:rPr>
+      </w:pPr>
+      <w:r>
+        <w:rPr>
+          <w:rFonts w:cs="Times New Roman"/>
+          <w:szCs w:val="24"/>
+        </w:rPr>
+        <w:tab/>
+      </w:r>
+      <w:r>
+        <w:rPr>
+          <w:rFonts w:cs="Times New Roman"/>
+          <w:szCs w:val="24"/>
+        </w:rPr>
+        <w:tab/>
+      </w:r>
+      <w:r>
+        <w:rPr>
+          <w:rFonts w:cs="Times New Roman"/>
+          <w:szCs w:val="24"/>
+        </w:rPr>
+        <w:tab/>
+      </w:r>
+      <w:r>
+        <w:rPr>
+          <w:rFonts w:cs="Times New Roman"/>
+          <w:szCs w:val="24"/>
+        </w:rPr>
+        <w:tab/>
+        <w:t>2. She searches for Bahçelievler Mutlu Kafe by using the search</w:t>
+      </w:r>
+    </w:p>
+    <w:p>
+      <w:pPr>
+        <w:ind w:left="284" w:firstLine="0"/>
+        <w:rPr>
+          <w:rFonts w:cs="Times New Roman"/>
+          <w:szCs w:val="24"/>
+        </w:rPr>
+      </w:pPr>
+      <w:r>
+        <w:rPr>
+          <w:rFonts w:cs="Times New Roman"/>
+          <w:szCs w:val="24"/>
+        </w:rPr>
+        <w:tab/>
+      </w:r>
+      <w:r>
+        <w:rPr>
+          <w:rFonts w:cs="Times New Roman"/>
+          <w:szCs w:val="24"/>
+        </w:rPr>
+        <w:tab/>
+      </w:r>
+      <w:r>
+        <w:rPr>
+          <w:rFonts w:cs="Times New Roman"/>
+          <w:szCs w:val="24"/>
+        </w:rPr>
+        <w:tab/>
+      </w:r>
+      <w:r>
+        <w:rPr>
+          <w:rFonts w:cs="Times New Roman"/>
+          <w:szCs w:val="24"/>
+        </w:rPr>
+        <w:tab/>
+        <w:t>panel in the main page of the YeOrada</w:t>
+      </w:r>
+      <w:r>
+        <w:rPr>
+          <w:rFonts w:cs="Times New Roman"/>
+          <w:szCs w:val="24"/>
+        </w:rPr>
+        <w:t xml:space="preserve">, finds it and enters into it’s </w:t>
+      </w:r>
+      <w:r>
+        <w:rPr>
+          <w:rFonts w:cs="Times New Roman"/>
+          <w:szCs w:val="24"/>
+        </w:rPr>
+        <w:tab/>
+      </w:r>
+      <w:r>
+        <w:rPr>
+          <w:rFonts w:cs="Times New Roman"/>
+          <w:szCs w:val="24"/>
+        </w:rPr>
+        <w:tab/>
+      </w:r>
+      <w:r>
+        <w:rPr>
+          <w:rFonts w:cs="Times New Roman"/>
+          <w:szCs w:val="24"/>
+        </w:rPr>
+        <w:tab/>
+      </w:r>
+      <w:r>
+        <w:rPr>
+          <w:rFonts w:cs="Times New Roman"/>
+          <w:szCs w:val="24"/>
+        </w:rPr>
+        <w:tab/>
+        <w:t>profile.</w:t>
+      </w:r>
+    </w:p>
+    <w:p>
+      <w:pPr>
+        <w:ind w:left="284" w:firstLine="0"/>
+        <w:rPr>
+          <w:rFonts w:cs="Times New Roman"/>
+          <w:szCs w:val="24"/>
+        </w:rPr>
+      </w:pPr>
+      <w:r>
+        <w:rPr>
+          <w:rFonts w:cs="Times New Roman"/>
+          <w:szCs w:val="24"/>
+        </w:rPr>
+        <w:tab/>
+      </w:r>
+      <w:r>
+        <w:rPr>
+          <w:rFonts w:cs="Times New Roman"/>
+          <w:szCs w:val="24"/>
+        </w:rPr>
+        <w:tab/>
+      </w:r>
+      <w:r>
+        <w:rPr>
+          <w:rFonts w:cs="Times New Roman"/>
+          <w:szCs w:val="24"/>
+        </w:rPr>
+        <w:tab/>
+      </w:r>
+      <w:r>
+        <w:rPr>
+          <w:rFonts w:cs="Times New Roman"/>
+          <w:szCs w:val="24"/>
+        </w:rPr>
+        <w:tab/>
+        <w:t>3. Then, he clicks the “New Comment” button in the profile page</w:t>
+      </w:r>
+      <w:r>
+        <w:rPr>
+          <w:rFonts w:cs="Times New Roman"/>
+          <w:szCs w:val="24"/>
+        </w:rPr>
+        <w:tab/>
+      </w:r>
+      <w:r>
+        <w:rPr>
+          <w:rFonts w:cs="Times New Roman"/>
+          <w:szCs w:val="24"/>
+        </w:rPr>
+        <w:tab/>
+      </w:r>
+      <w:r>
+        <w:rPr>
+          <w:rFonts w:cs="Times New Roman"/>
+          <w:szCs w:val="24"/>
+        </w:rPr>
+        <w:tab/>
+      </w:r>
+      <w:r>
+        <w:rPr>
+          <w:rFonts w:cs="Times New Roman"/>
+          <w:szCs w:val="24"/>
+        </w:rPr>
+        <w:tab/>
+        <w:t xml:space="preserve">and receives a pop-up which wants a rate from 1 to 10,  a </w:t>
+      </w:r>
+    </w:p>
+    <w:p>
+      <w:pPr>
+        <w:ind w:left="2408" w:firstLine="424"/>
+        <w:rPr>
+          <w:rFonts w:cs="Times New Roman"/>
+          <w:szCs w:val="24"/>
+        </w:rPr>
+      </w:pPr>
+      <w:r>
+        <w:rPr>
+          <w:rFonts w:cs="Times New Roman"/>
+          <w:szCs w:val="24"/>
+        </w:rPr>
+        <w:t xml:space="preserve">comment and some photos from her. </w:t>
+      </w:r>
+    </w:p>
+    <w:p>
+      <w:pPr>
+        <w:ind w:left="2408" w:firstLine="424"/>
+        <w:rPr>
+          <w:rFonts w:cs="Times New Roman"/>
+          <w:szCs w:val="24"/>
+        </w:rPr>
+      </w:pPr>
+      <w:r>
+        <w:rPr>
+          <w:rFonts w:cs="Times New Roman"/>
+          <w:szCs w:val="24"/>
+        </w:rPr>
+        <w:t xml:space="preserve">4. After that, he clicks the “Send” button and notices a message </w:t>
+      </w:r>
+      <w:r>
+        <w:rPr>
+          <w:rFonts w:cs="Times New Roman"/>
+          <w:szCs w:val="24"/>
+        </w:rPr>
+        <w:tab/>
+        <w:t xml:space="preserve">which says that “Your comment sended to a supervisor for </w:t>
+      </w:r>
+    </w:p>
+    <w:p>
+      <w:pPr>
+        <w:ind w:left="2408" w:firstLine="424"/>
+        <w:rPr>
+          <w:rFonts w:cs="Times New Roman"/>
+          <w:szCs w:val="24"/>
+        </w:rPr>
+      </w:pPr>
+      <w:r>
+        <w:rPr>
+          <w:rFonts w:cs="Times New Roman"/>
+          <w:szCs w:val="24"/>
+        </w:rPr>
+        <w:t>verification.”</w:t>
+      </w:r>
+    </w:p>
+    <w:p>
+      <w:pPr>
+        <w:spacing w:after="0" w:line="240" w:lineRule="auto"/>
+        <w:ind w:firstLine="0"/>
+        <w:contextualSpacing w:val="0"/>
+        <w:jc w:val="left"/>
+        <w:rPr>
+          <w:rFonts w:cs="Times New Roman"/>
+          <w:szCs w:val="24"/>
+        </w:rPr>
+      </w:pPr>
+      <w:r>
+        <w:rPr>
+          <w:rFonts w:cs="Times New Roman"/>
+          <w:szCs w:val="24"/>
+        </w:rPr>
+        <w:br w:type="page"/>
+      </w:r>
+    </w:p>
+    <w:p>
+      <w:pPr>
+        <w:rPr>
+          <w:rFonts w:cs="Times New Roman"/>
+        </w:rPr>
+      </w:pPr>
+      <w:r>
+        <w:rPr>
+          <w:rFonts w:cs="Times New Roman"/>
+          <w:b/>
+          <w:bCs/>
+          <w:sz w:val="28"/>
+          <w:szCs w:val="28"/>
+        </w:rPr>
+        <w:lastRenderedPageBreak/>
+        <w:t>Scenario Name</w:t>
+      </w:r>
+      <w:r>
+        <w:rPr>
+          <w:rFonts w:cs="Times New Roman"/>
+          <w:b/>
+          <w:bCs/>
+          <w:sz w:val="28"/>
+          <w:szCs w:val="28"/>
+        </w:rPr>
+        <w:tab/>
+      </w:r>
+      <w:r>
+        <w:rPr>
+          <w:rFonts w:cs="Times New Roman"/>
+          <w:b/>
+          <w:bCs/>
+          <w:sz w:val="28"/>
+          <w:szCs w:val="28"/>
+        </w:rPr>
+        <w:tab/>
+      </w:r>
+      <w:r>
+        <w:rPr>
+          <w:rFonts w:cs="Times New Roman"/>
+        </w:rPr>
+        <w:t>ChangeProfilePhoto</w:t>
+      </w:r>
+    </w:p>
+    <w:p>
+      <w:pPr>
+        <w:rPr>
+          <w:rFonts w:cs="Times New Roman"/>
+          <w:b/>
+          <w:bCs/>
+          <w:sz w:val="28"/>
+          <w:szCs w:val="28"/>
+        </w:rPr>
+      </w:pPr>
+      <w:r>
+        <w:rPr>
+          <w:rFonts w:cs="Times New Roman"/>
+          <w:b/>
+          <w:bCs/>
+          <w:sz w:val="28"/>
+          <w:szCs w:val="28"/>
+        </w:rPr>
+        <w:t xml:space="preserve">    </w:t>
+      </w:r>
+    </w:p>
+    <w:p>
+      <w:pPr>
+        <w:pBdr>
+          <w:top w:val="single" w:sz="4" w:space="1" w:color="auto"/>
+        </w:pBdr>
+        <w:rPr>
+          <w:rFonts w:cs="Times New Roman"/>
+          <w:b/>
+          <w:bCs/>
+          <w:sz w:val="28"/>
+          <w:szCs w:val="28"/>
+        </w:rPr>
+      </w:pPr>
+    </w:p>
+    <w:p>
+      <w:pPr>
+        <w:rPr>
+          <w:rFonts w:cs="Times New Roman"/>
+        </w:rPr>
+      </w:pPr>
+      <w:r>
+        <w:rPr>
+          <w:rFonts w:cs="Times New Roman"/>
+          <w:b/>
+          <w:bCs/>
+          <w:sz w:val="28"/>
+          <w:szCs w:val="28"/>
+        </w:rPr>
+        <w:t>Participating Actor</w:t>
+      </w:r>
+      <w:r>
+        <w:rPr>
+          <w:rFonts w:cs="Times New Roman"/>
+          <w:b/>
+          <w:bCs/>
+          <w:sz w:val="28"/>
+          <w:szCs w:val="28"/>
+        </w:rPr>
+        <w:tab/>
+      </w:r>
+      <w:r>
+        <w:rPr>
+          <w:rFonts w:cs="Times New Roman"/>
+        </w:rPr>
+        <w:t xml:space="preserve">Veli:Customer </w:t>
+      </w:r>
+    </w:p>
+    <w:p>
+      <w:pPr>
+        <w:rPr>
+          <w:rFonts w:cs="Times New Roman"/>
+          <w:b/>
+          <w:bCs/>
+          <w:sz w:val="28"/>
+          <w:szCs w:val="28"/>
+        </w:rPr>
+      </w:pPr>
+      <w:r>
+        <w:rPr>
+          <w:rFonts w:cs="Times New Roman"/>
+          <w:b/>
+          <w:bCs/>
+          <w:sz w:val="28"/>
+          <w:szCs w:val="28"/>
+        </w:rPr>
+        <w:t>Instances</w:t>
+      </w:r>
+      <w:r>
+        <w:rPr>
+          <w:rFonts w:cs="Times New Roman"/>
+          <w:b/>
+          <w:bCs/>
+          <w:sz w:val="28"/>
+          <w:szCs w:val="28"/>
+        </w:rPr>
+        <w:tab/>
+      </w:r>
+      <w:r>
+        <w:rPr>
+          <w:rFonts w:cs="Times New Roman"/>
+          <w:b/>
+          <w:bCs/>
+          <w:sz w:val="28"/>
+          <w:szCs w:val="28"/>
+        </w:rPr>
+        <w:tab/>
+      </w:r>
+      <w:r>
+        <w:rPr>
+          <w:rFonts w:cs="Times New Roman"/>
+          <w:b/>
+          <w:bCs/>
+          <w:sz w:val="28"/>
+          <w:szCs w:val="28"/>
+        </w:rPr>
+        <w:tab/>
+      </w:r>
+    </w:p>
+    <w:p>
+      <w:pPr>
+        <w:rPr>
+          <w:rFonts w:cs="Times New Roman"/>
+          <w:b/>
+          <w:bCs/>
+          <w:sz w:val="28"/>
+          <w:szCs w:val="28"/>
+        </w:rPr>
+      </w:pPr>
+    </w:p>
+    <w:p>
+      <w:pPr>
+        <w:pBdr>
+          <w:top w:val="single" w:sz="4" w:space="1" w:color="auto"/>
+        </w:pBdr>
+        <w:rPr>
+          <w:rFonts w:cs="Times New Roman"/>
+          <w:b/>
+          <w:bCs/>
+          <w:sz w:val="28"/>
+          <w:szCs w:val="28"/>
+        </w:rPr>
+      </w:pPr>
+    </w:p>
+    <w:p>
+      <w:pPr>
+        <w:ind w:left="2832" w:hanging="2548"/>
+        <w:rPr>
+          <w:rFonts w:cs="Times New Roman"/>
+          <w:szCs w:val="24"/>
+        </w:rPr>
+      </w:pPr>
+      <w:r>
+        <w:rPr>
+          <w:rFonts w:cs="Times New Roman"/>
+          <w:b/>
+          <w:bCs/>
+          <w:sz w:val="28"/>
+          <w:szCs w:val="28"/>
+        </w:rPr>
+        <w:t>Flow of Events</w:t>
+      </w:r>
+      <w:r>
+        <w:rPr>
+          <w:rFonts w:cs="Times New Roman"/>
+          <w:b/>
+          <w:bCs/>
+          <w:sz w:val="28"/>
+          <w:szCs w:val="28"/>
+        </w:rPr>
+        <w:tab/>
+      </w:r>
+      <w:r>
+        <w:rPr>
+          <w:rFonts w:cs="Times New Roman"/>
+          <w:szCs w:val="24"/>
+        </w:rPr>
+        <w:t>1. Veli wants to change his profile photo</w:t>
+      </w:r>
+      <w:r>
+        <w:rPr>
+          <w:rFonts w:cs="Times New Roman"/>
+          <w:szCs w:val="24"/>
+        </w:rPr>
+        <w:t xml:space="preserve"> in the YeOrada, so he first</w:t>
+      </w:r>
+      <w:r>
+        <w:rPr>
+          <w:rFonts w:cs="Times New Roman"/>
+          <w:szCs w:val="24"/>
+        </w:rPr>
+        <w:t xml:space="preserve"> logins the website. </w:t>
+      </w:r>
+    </w:p>
+    <w:p>
+      <w:pPr>
+        <w:ind w:left="1416" w:firstLine="1428"/>
+        <w:rPr>
+          <w:rFonts w:cs="Times New Roman"/>
+          <w:szCs w:val="24"/>
+        </w:rPr>
+      </w:pPr>
+      <w:r>
+        <w:rPr>
+          <w:rFonts w:cs="Times New Roman"/>
+          <w:szCs w:val="24"/>
+        </w:rPr>
+        <w:t xml:space="preserve">2. </w:t>
+      </w:r>
+      <w:r>
+        <w:rPr>
+          <w:rFonts w:cs="Times New Roman"/>
+          <w:szCs w:val="24"/>
+        </w:rPr>
+        <w:t>Then, h</w:t>
+      </w:r>
+      <w:r>
+        <w:rPr>
+          <w:rFonts w:cs="Times New Roman"/>
+          <w:szCs w:val="24"/>
+        </w:rPr>
+        <w:t xml:space="preserve">e opens </w:t>
+      </w:r>
+      <w:r>
+        <w:rPr>
+          <w:rFonts w:cs="Times New Roman"/>
+          <w:szCs w:val="24"/>
+        </w:rPr>
+        <w:t>S</w:t>
+      </w:r>
+      <w:r>
+        <w:rPr>
+          <w:rFonts w:cs="Times New Roman"/>
+          <w:szCs w:val="24"/>
+        </w:rPr>
+        <w:t>ettings page.</w:t>
+      </w:r>
+    </w:p>
+    <w:p>
+      <w:pPr>
+        <w:ind w:left="2832" w:firstLine="3"/>
+        <w:rPr>
+          <w:rFonts w:cs="Times New Roman"/>
+          <w:szCs w:val="24"/>
+        </w:rPr>
+      </w:pPr>
+      <w:r>
+        <w:rPr>
+          <w:rFonts w:cs="Times New Roman"/>
+          <w:szCs w:val="24"/>
+        </w:rPr>
+        <w:t>3. On this page, currently</w:t>
+      </w:r>
+      <w:r>
+        <w:rPr>
+          <w:rFonts w:cs="Times New Roman"/>
+          <w:szCs w:val="24"/>
+        </w:rPr>
+        <w:t xml:space="preserve"> she clicks the Change button which is located under his profile photo and a pop-up comes up which shows to him the files in his device.</w:t>
+      </w:r>
+      <w:r>
+        <w:rPr>
+          <w:rFonts w:cs="Times New Roman"/>
+          <w:szCs w:val="24"/>
+        </w:rPr>
+        <w:t xml:space="preserve"> </w:t>
+      </w:r>
+    </w:p>
+    <w:p>
+      <w:pPr>
+        <w:ind w:left="2832" w:firstLine="12"/>
+        <w:rPr>
+          <w:rFonts w:cs="Times New Roman"/>
+          <w:szCs w:val="24"/>
+        </w:rPr>
+      </w:pPr>
+      <w:r>
+        <w:rPr>
+          <w:rFonts w:cs="Times New Roman"/>
+          <w:szCs w:val="24"/>
+        </w:rPr>
+        <w:t xml:space="preserve">4. He </w:t>
+      </w:r>
+      <w:r>
+        <w:rPr>
+          <w:rFonts w:cs="Times New Roman"/>
+          <w:szCs w:val="24"/>
+        </w:rPr>
+        <w:t>locates and clicks to the appropriate photo</w:t>
+      </w:r>
+      <w:r>
+        <w:rPr>
+          <w:rFonts w:cs="Times New Roman"/>
+          <w:szCs w:val="24"/>
+        </w:rPr>
+        <w:t xml:space="preserve"> and </w:t>
+      </w:r>
+      <w:r>
+        <w:rPr>
+          <w:rFonts w:cs="Times New Roman"/>
+          <w:szCs w:val="24"/>
+        </w:rPr>
+        <w:t>clicks the save button</w:t>
+      </w:r>
+      <w:r>
+        <w:rPr>
+          <w:rFonts w:cs="Times New Roman"/>
+          <w:szCs w:val="24"/>
+        </w:rPr>
+        <w:t xml:space="preserve">. </w:t>
+      </w:r>
+    </w:p>
+    <w:p>
+      <w:pPr>
+        <w:ind w:left="2832" w:firstLine="12"/>
+        <w:rPr>
+          <w:rFonts w:cs="Times New Roman"/>
+          <w:szCs w:val="24"/>
+        </w:rPr>
+      </w:pPr>
+      <w:r>
+        <w:rPr>
+          <w:rFonts w:cs="Times New Roman"/>
+          <w:szCs w:val="24"/>
+        </w:rPr>
+        <w:t xml:space="preserve">5. </w:t>
+      </w:r>
+      <w:r>
+        <w:rPr>
+          <w:rFonts w:cs="Times New Roman"/>
+          <w:szCs w:val="24"/>
+        </w:rPr>
+        <w:t>After that, he notices</w:t>
+      </w:r>
+      <w:r>
+        <w:rPr>
+          <w:rFonts w:cs="Times New Roman"/>
+          <w:szCs w:val="24"/>
+        </w:rPr>
+        <w:t xml:space="preserve"> the new photo on his </w:t>
+      </w:r>
+      <w:r>
+        <w:rPr>
+          <w:rFonts w:cs="Times New Roman"/>
+          <w:szCs w:val="24"/>
+        </w:rPr>
+        <w:t>Settings page</w:t>
+      </w:r>
+      <w:r>
+        <w:rPr>
+          <w:rFonts w:cs="Times New Roman"/>
+          <w:szCs w:val="24"/>
+        </w:rPr>
+        <w:t>.</w:t>
+      </w:r>
+    </w:p>
+    <w:p>
+      <w:pPr>
+        <w:spacing w:after="0" w:line="240" w:lineRule="auto"/>
+        <w:ind w:firstLine="0"/>
+        <w:contextualSpacing w:val="0"/>
+        <w:jc w:val="left"/>
+        <w:rPr>
+          <w:rFonts w:cs="Times New Roman"/>
+          <w:szCs w:val="24"/>
+        </w:rPr>
+      </w:pPr>
+      <w:r>
+        <w:rPr>
+          <w:rFonts w:cs="Times New Roman"/>
+          <w:szCs w:val="24"/>
+        </w:rPr>
+        <w:br w:type="page"/>
+      </w:r>
+    </w:p>
+    <w:p>
+      <w:pPr>
+        <w:rPr>
+          <w:rFonts w:cs="Times New Roman"/>
+        </w:rPr>
+      </w:pPr>
+      <w:r>
+        <w:rPr>
+          <w:rFonts w:cs="Times New Roman"/>
+          <w:b/>
+          <w:bCs/>
+          <w:sz w:val="28"/>
+          <w:szCs w:val="28"/>
+        </w:rPr>
+        <w:lastRenderedPageBreak/>
+        <w:t>Scenario Name</w:t>
+      </w:r>
+      <w:r>
+        <w:rPr>
+          <w:rFonts w:cs="Times New Roman"/>
+          <w:b/>
+          <w:bCs/>
+          <w:sz w:val="28"/>
+          <w:szCs w:val="28"/>
+        </w:rPr>
+        <w:tab/>
+      </w:r>
+      <w:r>
+        <w:rPr>
+          <w:rFonts w:cs="Times New Roman"/>
+          <w:b/>
+          <w:bCs/>
+          <w:sz w:val="28"/>
+          <w:szCs w:val="28"/>
+        </w:rPr>
+        <w:tab/>
+      </w:r>
+      <w:r>
+        <w:rPr>
+          <w:rFonts w:cs="Times New Roman"/>
+        </w:rPr>
+        <w:t>LikeComment</w:t>
+      </w:r>
+    </w:p>
+    <w:p>
+      <w:pPr>
+        <w:rPr>
+          <w:rFonts w:cs="Times New Roman"/>
+          <w:b/>
+          <w:bCs/>
+          <w:sz w:val="28"/>
+          <w:szCs w:val="28"/>
+        </w:rPr>
+      </w:pPr>
+      <w:r>
+        <w:rPr>
+          <w:rFonts w:cs="Times New Roman"/>
+          <w:b/>
+          <w:bCs/>
+          <w:sz w:val="28"/>
+          <w:szCs w:val="28"/>
+        </w:rPr>
+        <w:t xml:space="preserve">    </w:t>
+      </w:r>
+    </w:p>
+    <w:p>
+      <w:pPr>
+        <w:pBdr>
+          <w:top w:val="single" w:sz="4" w:space="1" w:color="auto"/>
+        </w:pBdr>
+        <w:rPr>
+          <w:rFonts w:cs="Times New Roman"/>
+          <w:b/>
+          <w:bCs/>
+          <w:sz w:val="28"/>
+          <w:szCs w:val="28"/>
+        </w:rPr>
+      </w:pPr>
+    </w:p>
+    <w:p>
+      <w:pPr>
+        <w:rPr>
+          <w:rFonts w:cs="Times New Roman"/>
+        </w:rPr>
+      </w:pPr>
+      <w:r>
+        <w:rPr>
+          <w:rFonts w:cs="Times New Roman"/>
+          <w:b/>
+          <w:bCs/>
+          <w:sz w:val="28"/>
+          <w:szCs w:val="28"/>
+        </w:rPr>
+        <w:t>Participating Actor</w:t>
+      </w:r>
+      <w:r>
+        <w:rPr>
+          <w:rFonts w:cs="Times New Roman"/>
+          <w:b/>
+          <w:bCs/>
+          <w:sz w:val="28"/>
+          <w:szCs w:val="28"/>
+        </w:rPr>
+        <w:tab/>
+      </w:r>
+      <w:r>
+        <w:rPr>
+          <w:rFonts w:cs="Times New Roman"/>
+        </w:rPr>
+        <w:t>Selin</w:t>
+      </w:r>
+      <w:r>
+        <w:rPr>
+          <w:rFonts w:cs="Times New Roman"/>
+        </w:rPr>
+        <w:t xml:space="preserve">:Customer </w:t>
+      </w:r>
+    </w:p>
+    <w:p>
+      <w:pPr>
+        <w:rPr>
+          <w:rFonts w:cs="Times New Roman"/>
+          <w:b/>
+          <w:bCs/>
+          <w:sz w:val="28"/>
+          <w:szCs w:val="28"/>
+        </w:rPr>
+      </w:pPr>
+      <w:r>
+        <w:rPr>
+          <w:rFonts w:cs="Times New Roman"/>
+          <w:b/>
+          <w:bCs/>
+          <w:sz w:val="28"/>
+          <w:szCs w:val="28"/>
+        </w:rPr>
+        <w:t>Instances</w:t>
+      </w:r>
+      <w:r>
+        <w:rPr>
+          <w:rFonts w:cs="Times New Roman"/>
+          <w:b/>
+          <w:bCs/>
+          <w:sz w:val="28"/>
+          <w:szCs w:val="28"/>
+        </w:rPr>
+        <w:tab/>
+      </w:r>
+      <w:r>
+        <w:rPr>
+          <w:rFonts w:cs="Times New Roman"/>
+          <w:b/>
+          <w:bCs/>
+          <w:sz w:val="28"/>
+          <w:szCs w:val="28"/>
+        </w:rPr>
+        <w:tab/>
+      </w:r>
+      <w:r>
+        <w:rPr>
+          <w:rFonts w:cs="Times New Roman"/>
+          <w:b/>
+          <w:bCs/>
+          <w:sz w:val="28"/>
+          <w:szCs w:val="28"/>
+        </w:rPr>
+        <w:tab/>
+      </w:r>
+    </w:p>
+    <w:p>
+      <w:pPr>
+        <w:rPr>
+          <w:rFonts w:cs="Times New Roman"/>
+          <w:b/>
+          <w:bCs/>
+          <w:sz w:val="28"/>
+          <w:szCs w:val="28"/>
+        </w:rPr>
+      </w:pPr>
+    </w:p>
+    <w:p>
+      <w:pPr>
+        <w:pBdr>
+          <w:top w:val="single" w:sz="4" w:space="1" w:color="auto"/>
+        </w:pBdr>
+        <w:rPr>
+          <w:rFonts w:cs="Times New Roman"/>
+          <w:b/>
+          <w:bCs/>
+          <w:sz w:val="28"/>
+          <w:szCs w:val="28"/>
+        </w:rPr>
+      </w:pPr>
+    </w:p>
+    <w:p>
+      <w:pPr>
+        <w:ind w:left="2832" w:hanging="2548"/>
+        <w:rPr>
+          <w:rFonts w:cs="Times New Roman"/>
+          <w:szCs w:val="24"/>
+        </w:rPr>
+      </w:pPr>
+      <w:r>
+        <w:rPr>
+          <w:rFonts w:cs="Times New Roman"/>
+          <w:b/>
+          <w:bCs/>
+          <w:sz w:val="28"/>
+          <w:szCs w:val="28"/>
+        </w:rPr>
+        <w:t>Flow of Events</w:t>
+      </w:r>
+      <w:r>
+        <w:rPr>
+          <w:rFonts w:cs="Times New Roman"/>
+          <w:b/>
+          <w:bCs/>
+          <w:sz w:val="28"/>
+          <w:szCs w:val="28"/>
+        </w:rPr>
+        <w:tab/>
+      </w:r>
+      <w:r>
+        <w:rPr>
+          <w:rFonts w:cs="Times New Roman"/>
+          <w:szCs w:val="24"/>
+        </w:rPr>
+        <w:t>1</w:t>
+      </w:r>
+      <w:r>
+        <w:rPr>
+          <w:rFonts w:cs="Times New Roman"/>
+          <w:szCs w:val="24"/>
+        </w:rPr>
+        <w:t xml:space="preserve">. </w:t>
+      </w:r>
+      <w:r>
+        <w:rPr>
+          <w:rFonts w:cs="Times New Roman"/>
+          <w:szCs w:val="24"/>
+        </w:rPr>
+        <w:t>Selin searches for near restaurants in Bahçelievler, Merkez to</w:t>
+      </w:r>
+    </w:p>
+    <w:p>
+      <w:pPr>
+        <w:ind w:left="2832" w:hanging="2548"/>
+        <w:rPr>
+          <w:rFonts w:cs="Times New Roman"/>
+          <w:szCs w:val="24"/>
+        </w:rPr>
+      </w:pPr>
+      <w:r>
+        <w:rPr>
+          <w:rFonts w:cs="Times New Roman"/>
+          <w:b/>
+          <w:bCs/>
+          <w:sz w:val="28"/>
+          <w:szCs w:val="28"/>
+        </w:rPr>
+        <w:tab/>
+      </w:r>
+      <w:r>
+        <w:rPr>
+          <w:rFonts w:cs="Times New Roman"/>
+          <w:szCs w:val="24"/>
+        </w:rPr>
+        <w:t>find a restaurant which cooks chineese food by using the search panel in the main page of the YeOrada.</w:t>
+      </w:r>
+    </w:p>
+    <w:p>
+      <w:pPr>
+        <w:ind w:left="2832" w:hanging="2548"/>
+        <w:rPr>
+          <w:rFonts w:cs="Times New Roman"/>
+          <w:szCs w:val="24"/>
+        </w:rPr>
+      </w:pPr>
+      <w:r>
+        <w:rPr>
+          <w:rFonts w:cs="Times New Roman"/>
+          <w:szCs w:val="24"/>
+        </w:rPr>
+        <w:tab/>
+        <w:t>2. She locates a restaurant and enters its profile. Then, she starts</w:t>
+      </w:r>
+    </w:p>
+    <w:p>
+      <w:pPr>
+        <w:ind w:left="2832" w:hanging="2548"/>
+        <w:rPr>
+          <w:rFonts w:cs="Times New Roman"/>
+          <w:szCs w:val="24"/>
+        </w:rPr>
+      </w:pPr>
+      <w:r>
+        <w:rPr>
+          <w:rFonts w:cs="Times New Roman"/>
+          <w:szCs w:val="24"/>
+        </w:rPr>
+        <w:tab/>
+        <w:t>to read comments of that restaurant to ensure that it cooks good or bad foods.</w:t>
+      </w:r>
+    </w:p>
+    <w:p>
+      <w:pPr>
+        <w:ind w:left="2832" w:hanging="2548"/>
+        <w:rPr>
+          <w:rFonts w:cs="Times New Roman"/>
+          <w:szCs w:val="24"/>
+        </w:rPr>
+      </w:pPr>
+      <w:r>
+        <w:rPr>
+          <w:rFonts w:cs="Times New Roman"/>
+          <w:szCs w:val="24"/>
+        </w:rPr>
+        <w:tab/>
+        <w:t>3. She sees a funny comment about restaurant which says</w:t>
+      </w:r>
+    </w:p>
+    <w:p>
+      <w:pPr>
+        <w:ind w:left="2832" w:hanging="2548"/>
+        <w:rPr>
+          <w:rFonts w:cs="Times New Roman"/>
+          <w:szCs w:val="24"/>
+        </w:rPr>
+      </w:pPr>
+      <w:r>
+        <w:rPr>
+          <w:rFonts w:cs="Times New Roman"/>
+          <w:szCs w:val="24"/>
+        </w:rPr>
+        <w:tab/>
+        <w:t>“Go to this restaurant if you want to suicide easily.”, laughes to it and likes it by using the LIKE button on this comment.</w:t>
+      </w:r>
+    </w:p>
+    <w:p>
+      <w:pPr>
+        <w:ind w:left="2832" w:hanging="2548"/>
+        <w:rPr>
+          <w:rFonts w:cs="Times New Roman"/>
+          <w:szCs w:val="24"/>
+        </w:rPr>
+      </w:pPr>
+      <w:r>
+        <w:rPr>
+          <w:rFonts w:cs="Times New Roman"/>
+          <w:szCs w:val="24"/>
+        </w:rPr>
+        <w:tab/>
+        <w:t xml:space="preserve">4. After that, she notices </w:t>
+      </w:r>
+      <w:r>
+        <w:rPr>
+          <w:rFonts w:cs="Times New Roman"/>
+          <w:szCs w:val="24"/>
+        </w:rPr>
+        <w:t xml:space="preserve">that the </w:t>
+      </w:r>
+      <w:r>
+        <w:rPr>
+          <w:rFonts w:cs="Times New Roman"/>
+          <w:szCs w:val="24"/>
+        </w:rPr>
+        <w:t xml:space="preserve">LIKE button </w:t>
+      </w:r>
+      <w:r>
+        <w:rPr>
+          <w:rFonts w:cs="Times New Roman"/>
+          <w:szCs w:val="24"/>
+        </w:rPr>
+        <w:t xml:space="preserve">now </w:t>
+      </w:r>
+      <w:r>
+        <w:rPr>
+          <w:rFonts w:cs="Times New Roman"/>
+          <w:szCs w:val="24"/>
+        </w:rPr>
+        <w:t>becomes blue.</w:t>
+      </w:r>
+    </w:p>
+    <w:p>
+      <w:pPr>
+        <w:rPr>
+          <w:rFonts w:cs="Times New Roman"/>
+          <w:szCs w:val="24"/>
+        </w:rPr>
+      </w:pPr>
+    </w:p>
+    <w:p>
+      <w:pPr>
+        <w:spacing w:after="0" w:line="240" w:lineRule="auto"/>
+        <w:ind w:firstLine="0"/>
+        <w:contextualSpacing w:val="0"/>
+        <w:jc w:val="left"/>
+        <w:rPr>
+          <w:rFonts w:cs="Times New Roman"/>
+          <w:szCs w:val="24"/>
+        </w:rPr>
+      </w:pPr>
+      <w:r>
+        <w:rPr>
+          <w:rFonts w:cs="Times New Roman"/>
+          <w:szCs w:val="24"/>
+        </w:rPr>
+        <w:br w:type="page"/>
+      </w:r>
+    </w:p>
+    <w:p>
+      <w:pPr>
+        <w:rPr>
+          <w:rFonts w:cs="Times New Roman"/>
+        </w:rPr>
+      </w:pPr>
+      <w:r>
+        <w:rPr>
+          <w:rFonts w:cs="Times New Roman"/>
+          <w:b/>
+          <w:bCs/>
+          <w:sz w:val="28"/>
+          <w:szCs w:val="28"/>
+        </w:rPr>
+        <w:lastRenderedPageBreak/>
+        <w:t>Scenario Name</w:t>
+      </w:r>
+      <w:r>
+        <w:rPr>
+          <w:rFonts w:cs="Times New Roman"/>
+          <w:b/>
+          <w:bCs/>
+          <w:sz w:val="28"/>
+          <w:szCs w:val="28"/>
+        </w:rPr>
+        <w:tab/>
+      </w:r>
+      <w:r>
+        <w:rPr>
+          <w:rFonts w:cs="Times New Roman"/>
+          <w:b/>
+          <w:bCs/>
+          <w:sz w:val="28"/>
+          <w:szCs w:val="28"/>
+        </w:rPr>
+        <w:tab/>
+      </w:r>
+      <w:r>
+        <w:rPr>
+          <w:rFonts w:cs="Times New Roman"/>
+        </w:rPr>
+        <w:t>UpdateCustomerInfo</w:t>
+      </w:r>
+      <w:r>
+        <w:rPr>
+          <w:rFonts w:cs="Times New Roman"/>
+        </w:rPr>
+        <w:t>***</w:t>
       </w:r>
       <w:bookmarkStart w:id="0" w:name="_GoBack"/>
       <w:bookmarkEnd w:id="0"/>
@@ -1248,17 +2831,2004 @@
           <w:rFonts w:cs="Times New Roman"/>
           <w:b/>
           <w:bCs/>
-          <w:szCs w:val="24"/>
-        </w:rPr>
-      </w:pPr>
-    </w:p>
-    <w:p>
-      <w:pPr>
-        <w:rPr>
-          <w:rFonts w:cs="Times New Roman"/>
-          <w:szCs w:val="24"/>
-        </w:rPr>
-      </w:pPr>
+          <w:sz w:val="28"/>
+          <w:szCs w:val="28"/>
+        </w:rPr>
+      </w:pPr>
+      <w:r>
+        <w:rPr>
+          <w:rFonts w:cs="Times New Roman"/>
+          <w:b/>
+          <w:bCs/>
+          <w:sz w:val="28"/>
+          <w:szCs w:val="28"/>
+        </w:rPr>
+        <w:t xml:space="preserve">    </w:t>
+      </w:r>
+    </w:p>
+    <w:p>
+      <w:pPr>
+        <w:pBdr>
+          <w:top w:val="single" w:sz="4" w:space="1" w:color="auto"/>
+        </w:pBdr>
+        <w:rPr>
+          <w:rFonts w:cs="Times New Roman"/>
+          <w:b/>
+          <w:bCs/>
+          <w:sz w:val="28"/>
+          <w:szCs w:val="28"/>
+        </w:rPr>
+      </w:pPr>
+    </w:p>
+    <w:p>
+      <w:pPr>
+        <w:rPr>
+          <w:rFonts w:cs="Times New Roman"/>
+        </w:rPr>
+      </w:pPr>
+      <w:r>
+        <w:rPr>
+          <w:rFonts w:cs="Times New Roman"/>
+          <w:b/>
+          <w:bCs/>
+          <w:sz w:val="28"/>
+          <w:szCs w:val="28"/>
+        </w:rPr>
+        <w:t>Participating Actor</w:t>
+      </w:r>
+      <w:r>
+        <w:rPr>
+          <w:rFonts w:cs="Times New Roman"/>
+          <w:b/>
+          <w:bCs/>
+          <w:sz w:val="28"/>
+          <w:szCs w:val="28"/>
+        </w:rPr>
+        <w:tab/>
+      </w:r>
+      <w:r>
+        <w:rPr>
+          <w:rFonts w:cs="Times New Roman"/>
+        </w:rPr>
+        <w:t>Metin</w:t>
+      </w:r>
+      <w:r>
+        <w:rPr>
+          <w:rFonts w:cs="Times New Roman"/>
+        </w:rPr>
+        <w:t>:</w:t>
+      </w:r>
+      <w:r>
+        <w:rPr>
+          <w:rFonts w:cs="Times New Roman"/>
+        </w:rPr>
+        <w:t>Admin</w:t>
+      </w:r>
+      <w:r>
+        <w:rPr>
+          <w:rFonts w:cs="Times New Roman"/>
+        </w:rPr>
+        <w:t xml:space="preserve"> </w:t>
+      </w:r>
+    </w:p>
+    <w:p>
+      <w:pPr>
+        <w:rPr>
+          <w:rFonts w:cs="Times New Roman"/>
+          <w:b/>
+          <w:bCs/>
+          <w:sz w:val="28"/>
+          <w:szCs w:val="28"/>
+        </w:rPr>
+      </w:pPr>
+      <w:r>
+        <w:rPr>
+          <w:rFonts w:cs="Times New Roman"/>
+          <w:b/>
+          <w:bCs/>
+          <w:sz w:val="28"/>
+          <w:szCs w:val="28"/>
+        </w:rPr>
+        <w:t>Instances</w:t>
+      </w:r>
+      <w:r>
+        <w:rPr>
+          <w:rFonts w:cs="Times New Roman"/>
+          <w:b/>
+          <w:bCs/>
+          <w:sz w:val="28"/>
+          <w:szCs w:val="28"/>
+        </w:rPr>
+        <w:tab/>
+      </w:r>
+      <w:r>
+        <w:rPr>
+          <w:rFonts w:cs="Times New Roman"/>
+          <w:b/>
+          <w:bCs/>
+          <w:sz w:val="28"/>
+          <w:szCs w:val="28"/>
+        </w:rPr>
+        <w:tab/>
+      </w:r>
+      <w:r>
+        <w:rPr>
+          <w:rFonts w:cs="Times New Roman"/>
+          <w:b/>
+          <w:bCs/>
+          <w:sz w:val="28"/>
+          <w:szCs w:val="28"/>
+        </w:rPr>
+        <w:tab/>
+      </w:r>
+    </w:p>
+    <w:p>
+      <w:pPr>
+        <w:rPr>
+          <w:rFonts w:cs="Times New Roman"/>
+          <w:b/>
+          <w:bCs/>
+          <w:sz w:val="28"/>
+          <w:szCs w:val="28"/>
+        </w:rPr>
+      </w:pPr>
+    </w:p>
+    <w:p>
+      <w:pPr>
+        <w:pBdr>
+          <w:top w:val="single" w:sz="4" w:space="1" w:color="auto"/>
+        </w:pBdr>
+        <w:rPr>
+          <w:rFonts w:cs="Times New Roman"/>
+          <w:b/>
+          <w:bCs/>
+          <w:sz w:val="28"/>
+          <w:szCs w:val="28"/>
+        </w:rPr>
+      </w:pPr>
+    </w:p>
+    <w:p>
+      <w:pPr>
+        <w:ind w:left="2832" w:hanging="2548"/>
+        <w:rPr>
+          <w:rFonts w:cs="Times New Roman"/>
+          <w:szCs w:val="24"/>
+        </w:rPr>
+      </w:pPr>
+      <w:r>
+        <w:rPr>
+          <w:rFonts w:cs="Times New Roman"/>
+          <w:b/>
+          <w:bCs/>
+          <w:sz w:val="28"/>
+          <w:szCs w:val="28"/>
+        </w:rPr>
+        <w:t>Flow of Events</w:t>
+      </w:r>
+      <w:r>
+        <w:rPr>
+          <w:rFonts w:cs="Times New Roman"/>
+          <w:b/>
+          <w:bCs/>
+          <w:sz w:val="28"/>
+          <w:szCs w:val="28"/>
+        </w:rPr>
+        <w:tab/>
+      </w:r>
+      <w:r>
+        <w:rPr>
+          <w:rFonts w:cs="Times New Roman"/>
+          <w:szCs w:val="24"/>
+        </w:rPr>
+        <w:t xml:space="preserve">1. </w:t>
+      </w:r>
+      <w:r>
+        <w:rPr>
+          <w:rFonts w:cs="Times New Roman"/>
+          <w:szCs w:val="24"/>
+        </w:rPr>
+        <w:t>The Customer with name Hasan lost his account although he</w:t>
+      </w:r>
+    </w:p>
+    <w:p>
+      <w:pPr>
+        <w:ind w:left="2832" w:hanging="2548"/>
+        <w:rPr>
+          <w:rFonts w:cs="Times New Roman"/>
+          <w:szCs w:val="24"/>
+        </w:rPr>
+      </w:pPr>
+      <w:r>
+        <w:rPr>
+          <w:rFonts w:cs="Times New Roman"/>
+          <w:b/>
+          <w:bCs/>
+          <w:sz w:val="28"/>
+          <w:szCs w:val="28"/>
+        </w:rPr>
+        <w:tab/>
+      </w:r>
+      <w:r>
+        <w:rPr>
+          <w:rFonts w:cs="Times New Roman"/>
+          <w:szCs w:val="24"/>
+        </w:rPr>
+        <w:t xml:space="preserve">has the access to the email which he used in YeOrada account. So </w:t>
+      </w:r>
+    </w:p>
+    <w:p>
+      <w:pPr>
+        <w:ind w:left="2832" w:hanging="2548"/>
+        <w:rPr>
+          <w:rFonts w:cs="Times New Roman"/>
+          <w:szCs w:val="24"/>
+        </w:rPr>
+      </w:pPr>
+      <w:r>
+        <w:rPr>
+          <w:rFonts w:cs="Times New Roman"/>
+          <w:szCs w:val="24"/>
+        </w:rPr>
+        <w:tab/>
+        <w:t xml:space="preserve">contacts with the YeOrada support and Metin helps him to solve that problem. </w:t>
+      </w:r>
+    </w:p>
+    <w:p>
+      <w:pPr>
+        <w:ind w:left="2832" w:hanging="2548"/>
+        <w:rPr>
+          <w:rFonts w:cs="Times New Roman"/>
+          <w:szCs w:val="24"/>
+        </w:rPr>
+      </w:pPr>
+      <w:r>
+        <w:rPr>
+          <w:rFonts w:cs="Times New Roman"/>
+          <w:szCs w:val="24"/>
+        </w:rPr>
+        <w:tab/>
+        <w:t>2. First, Metin sends him a email which consists of a code to prove that Hasan has access to email of his account.</w:t>
+      </w:r>
+    </w:p>
+    <w:p>
+      <w:pPr>
+        <w:ind w:left="2832" w:hanging="2548"/>
+        <w:rPr>
+          <w:rFonts w:cs="Times New Roman"/>
+          <w:szCs w:val="24"/>
+        </w:rPr>
+      </w:pPr>
+      <w:r>
+        <w:rPr>
+          <w:rFonts w:cs="Times New Roman"/>
+          <w:szCs w:val="24"/>
+        </w:rPr>
+        <w:tab/>
+        <w:t>3. Hasan receives the email and tells the code to the Metin.</w:t>
+      </w:r>
+    </w:p>
+    <w:p>
+      <w:pPr>
+        <w:ind w:left="2832" w:hanging="2548"/>
+        <w:rPr>
+          <w:rFonts w:cs="Times New Roman"/>
+          <w:szCs w:val="24"/>
+        </w:rPr>
+      </w:pPr>
+      <w:r>
+        <w:rPr>
+          <w:rFonts w:cs="Times New Roman"/>
+          <w:szCs w:val="24"/>
+        </w:rPr>
+        <w:tab/>
+        <w:t xml:space="preserve">4. Metin validates the code and then, </w:t>
+      </w:r>
+      <w:r>
+        <w:rPr>
+          <w:rFonts w:cs="Times New Roman"/>
+          <w:szCs w:val="24"/>
+        </w:rPr>
+        <w:t>enters the Customer Management panel in the website.</w:t>
+      </w:r>
+    </w:p>
+    <w:p>
+      <w:pPr>
+        <w:ind w:left="2832" w:hanging="2548"/>
+        <w:rPr>
+          <w:rFonts w:cs="Times New Roman"/>
+          <w:szCs w:val="24"/>
+        </w:rPr>
+      </w:pPr>
+      <w:r>
+        <w:rPr>
+          <w:rFonts w:cs="Times New Roman"/>
+          <w:szCs w:val="24"/>
+        </w:rPr>
+        <w:tab/>
+        <w:t>5. He searches by using the email of the Hasan and locates his account.</w:t>
+      </w:r>
+    </w:p>
+    <w:p>
+      <w:pPr>
+        <w:ind w:left="2832" w:hanging="2548"/>
+        <w:rPr>
+          <w:rFonts w:cs="Times New Roman"/>
+          <w:szCs w:val="24"/>
+        </w:rPr>
+      </w:pPr>
+      <w:r>
+        <w:rPr>
+          <w:rFonts w:cs="Times New Roman"/>
+          <w:szCs w:val="24"/>
+        </w:rPr>
+        <w:tab/>
+        <w:t>6. Then, he clicks the update button and receives a new page which consists of the information of the Hasan’s account.</w:t>
+      </w:r>
+    </w:p>
+    <w:p>
+      <w:pPr>
+        <w:ind w:left="2832" w:hanging="2548"/>
+        <w:rPr>
+          <w:rFonts w:cs="Times New Roman"/>
+          <w:szCs w:val="24"/>
+        </w:rPr>
+      </w:pPr>
+      <w:r>
+        <w:rPr>
+          <w:rFonts w:cs="Times New Roman"/>
+          <w:szCs w:val="24"/>
+        </w:rPr>
+        <w:tab/>
+        <w:t>7. Metin changes the pass</w:t>
+      </w:r>
+    </w:p>
+    <w:p>
+      <w:pPr>
+        <w:rPr>
+          <w:rFonts w:cs="Times New Roman"/>
+          <w:szCs w:val="24"/>
+        </w:rPr>
+      </w:pPr>
+    </w:p>
+    <w:p>
+      <w:pPr>
+        <w:ind w:left="284" w:firstLine="0"/>
+        <w:rPr>
+          <w:rFonts w:cs="Times New Roman"/>
+          <w:szCs w:val="24"/>
+        </w:rPr>
+      </w:pPr>
+    </w:p>
+    <w:p>
+      <w:pPr>
+        <w:rPr>
+          <w:rFonts w:cs="Times New Roman"/>
+          <w:szCs w:val="24"/>
+        </w:rPr>
+      </w:pPr>
+    </w:p>
+    <w:p>
+      <w:pPr>
+        <w:ind w:left="2408" w:firstLine="424"/>
+        <w:rPr>
+          <w:rFonts w:cs="Times New Roman"/>
+          <w:szCs w:val="24"/>
+        </w:rPr>
+      </w:pPr>
+    </w:p>
+    <w:p>
+      <w:pPr>
+        <w:rPr>
+          <w:rFonts w:cs="Times New Roman"/>
+          <w:b/>
+          <w:bCs/>
+          <w:szCs w:val="24"/>
+        </w:rPr>
+      </w:pPr>
+    </w:p>
+    <w:p>
+      <w:pPr>
+        <w:rPr>
+          <w:rFonts w:cs="Times New Roman"/>
+          <w:szCs w:val="24"/>
+        </w:rPr>
+      </w:pPr>
+    </w:p>
+    <w:p/>
+    <w:p>
+      <w:pPr>
+        <w:spacing w:after="0" w:line="240" w:lineRule="auto"/>
+        <w:ind w:firstLine="0"/>
+        <w:contextualSpacing w:val="0"/>
+        <w:jc w:val="left"/>
+      </w:pPr>
+      <w:r>
+        <w:br w:type="page"/>
+      </w:r>
+    </w:p>
+    <w:p>
+      <w:pPr>
+        <w:rPr>
+          <w:rFonts w:cs="Times New Roman"/>
+        </w:rPr>
+      </w:pPr>
+      <w:r>
+        <w:rPr>
+          <w:rFonts w:cs="Times New Roman"/>
+          <w:b/>
+          <w:bCs/>
+          <w:sz w:val="28"/>
+          <w:szCs w:val="28"/>
+        </w:rPr>
+        <w:lastRenderedPageBreak/>
+        <w:t>Scenario Name</w:t>
+      </w:r>
+      <w:r>
+        <w:rPr>
+          <w:rFonts w:cs="Times New Roman"/>
+          <w:b/>
+          <w:bCs/>
+          <w:sz w:val="28"/>
+          <w:szCs w:val="28"/>
+        </w:rPr>
+        <w:tab/>
+      </w:r>
+      <w:r>
+        <w:rPr>
+          <w:rFonts w:cs="Times New Roman"/>
+          <w:b/>
+          <w:bCs/>
+          <w:sz w:val="28"/>
+          <w:szCs w:val="28"/>
+        </w:rPr>
+        <w:tab/>
+      </w:r>
+      <w:r>
+        <w:rPr>
+          <w:rFonts w:cs="Times New Roman"/>
+        </w:rPr>
+        <w:t>Update</w:t>
+      </w:r>
+      <w:r>
+        <w:rPr>
+          <w:rFonts w:cs="Times New Roman"/>
+        </w:rPr>
+        <w:t>ExtraInfo</w:t>
+      </w:r>
+    </w:p>
+    <w:p>
+      <w:pPr>
+        <w:rPr>
+          <w:rFonts w:cs="Times New Roman"/>
+          <w:b/>
+          <w:bCs/>
+          <w:sz w:val="28"/>
+          <w:szCs w:val="28"/>
+        </w:rPr>
+      </w:pPr>
+      <w:r>
+        <w:rPr>
+          <w:rFonts w:cs="Times New Roman"/>
+          <w:b/>
+          <w:bCs/>
+          <w:sz w:val="28"/>
+          <w:szCs w:val="28"/>
+        </w:rPr>
+        <w:t xml:space="preserve">    </w:t>
+      </w:r>
+    </w:p>
+    <w:p>
+      <w:pPr>
+        <w:pBdr>
+          <w:top w:val="single" w:sz="4" w:space="1" w:color="auto"/>
+        </w:pBdr>
+        <w:rPr>
+          <w:rFonts w:cs="Times New Roman"/>
+          <w:b/>
+          <w:bCs/>
+          <w:sz w:val="28"/>
+          <w:szCs w:val="28"/>
+        </w:rPr>
+      </w:pPr>
+    </w:p>
+    <w:p>
+      <w:pPr>
+        <w:rPr>
+          <w:rFonts w:cs="Times New Roman"/>
+        </w:rPr>
+      </w:pPr>
+      <w:r>
+        <w:rPr>
+          <w:rFonts w:cs="Times New Roman"/>
+          <w:b/>
+          <w:bCs/>
+          <w:sz w:val="28"/>
+          <w:szCs w:val="28"/>
+        </w:rPr>
+        <w:t>Participating Actor</w:t>
+      </w:r>
+      <w:r>
+        <w:rPr>
+          <w:rFonts w:cs="Times New Roman"/>
+          <w:b/>
+          <w:bCs/>
+          <w:sz w:val="28"/>
+          <w:szCs w:val="28"/>
+        </w:rPr>
+        <w:tab/>
+      </w:r>
+      <w:r>
+        <w:rPr>
+          <w:rFonts w:cs="Times New Roman"/>
+        </w:rPr>
+        <w:t>Kadıköy Mutlu Kafe</w:t>
+      </w:r>
+      <w:r>
+        <w:rPr>
+          <w:rFonts w:cs="Times New Roman"/>
+        </w:rPr>
+        <w:t>:</w:t>
+      </w:r>
+      <w:r>
+        <w:rPr>
+          <w:rFonts w:cs="Times New Roman"/>
+        </w:rPr>
+        <w:t xml:space="preserve"> Client</w:t>
+      </w:r>
+      <w:r>
+        <w:rPr>
+          <w:rFonts w:cs="Times New Roman"/>
+        </w:rPr>
+        <w:t xml:space="preserve"> </w:t>
+      </w:r>
+    </w:p>
+    <w:p>
+      <w:pPr>
+        <w:rPr>
+          <w:rFonts w:cs="Times New Roman"/>
+          <w:b/>
+          <w:bCs/>
+          <w:sz w:val="28"/>
+          <w:szCs w:val="28"/>
+        </w:rPr>
+      </w:pPr>
+      <w:r>
+        <w:rPr>
+          <w:rFonts w:cs="Times New Roman"/>
+          <w:b/>
+          <w:bCs/>
+          <w:sz w:val="28"/>
+          <w:szCs w:val="28"/>
+        </w:rPr>
+        <w:t>Instances</w:t>
+      </w:r>
+      <w:r>
+        <w:rPr>
+          <w:rFonts w:cs="Times New Roman"/>
+          <w:b/>
+          <w:bCs/>
+          <w:sz w:val="28"/>
+          <w:szCs w:val="28"/>
+        </w:rPr>
+        <w:tab/>
+      </w:r>
+      <w:r>
+        <w:rPr>
+          <w:rFonts w:cs="Times New Roman"/>
+          <w:b/>
+          <w:bCs/>
+          <w:sz w:val="28"/>
+          <w:szCs w:val="28"/>
+        </w:rPr>
+        <w:tab/>
+      </w:r>
+      <w:r>
+        <w:rPr>
+          <w:rFonts w:cs="Times New Roman"/>
+          <w:b/>
+          <w:bCs/>
+          <w:sz w:val="28"/>
+          <w:szCs w:val="28"/>
+        </w:rPr>
+        <w:tab/>
+      </w:r>
+    </w:p>
+    <w:p>
+      <w:pPr>
+        <w:rPr>
+          <w:rFonts w:cs="Times New Roman"/>
+          <w:b/>
+          <w:bCs/>
+          <w:sz w:val="28"/>
+          <w:szCs w:val="28"/>
+        </w:rPr>
+      </w:pPr>
+    </w:p>
+    <w:p>
+      <w:pPr>
+        <w:pBdr>
+          <w:top w:val="single" w:sz="4" w:space="1" w:color="auto"/>
+        </w:pBdr>
+        <w:rPr>
+          <w:rFonts w:cs="Times New Roman"/>
+          <w:b/>
+          <w:bCs/>
+          <w:sz w:val="28"/>
+          <w:szCs w:val="28"/>
+        </w:rPr>
+      </w:pPr>
+    </w:p>
+    <w:p>
+      <w:pPr>
+        <w:ind w:left="2832" w:hanging="2548"/>
+        <w:rPr>
+          <w:rFonts w:cs="Times New Roman"/>
+          <w:szCs w:val="24"/>
+        </w:rPr>
+      </w:pPr>
+      <w:r>
+        <w:rPr>
+          <w:rFonts w:cs="Times New Roman"/>
+          <w:b/>
+          <w:bCs/>
+          <w:sz w:val="28"/>
+          <w:szCs w:val="28"/>
+        </w:rPr>
+        <w:t>Flow of Events</w:t>
+      </w:r>
+      <w:r>
+        <w:rPr>
+          <w:rFonts w:cs="Times New Roman"/>
+          <w:b/>
+          <w:bCs/>
+          <w:sz w:val="28"/>
+          <w:szCs w:val="28"/>
+        </w:rPr>
+        <w:tab/>
+      </w:r>
+      <w:r>
+        <w:rPr>
+          <w:rFonts w:cs="Times New Roman"/>
+          <w:szCs w:val="24"/>
+        </w:rPr>
+        <w:t xml:space="preserve">1. </w:t>
+      </w:r>
+      <w:r>
+        <w:rPr>
+          <w:rFonts w:cs="Times New Roman"/>
+          <w:szCs w:val="24"/>
+        </w:rPr>
+        <w:t>Kadıköy Mutlu Kafe wants to add “Pet Friend” and “Breakfast” tags to the “Extra Information Panel” in his restaurant profile.</w:t>
+      </w:r>
+    </w:p>
+    <w:p>
+      <w:pPr>
+        <w:ind w:left="2832" w:hanging="2548"/>
+        <w:rPr>
+          <w:rFonts w:cs="Times New Roman"/>
+          <w:szCs w:val="24"/>
+        </w:rPr>
+      </w:pPr>
+      <w:r>
+        <w:rPr>
+          <w:rFonts w:cs="Times New Roman"/>
+          <w:b/>
+          <w:bCs/>
+          <w:sz w:val="28"/>
+          <w:szCs w:val="28"/>
+        </w:rPr>
+        <w:tab/>
+      </w:r>
+      <w:r>
+        <w:rPr>
+          <w:rFonts w:cs="Times New Roman"/>
+          <w:szCs w:val="24"/>
+        </w:rPr>
+        <w:t>2. It enters the My Restaurant page from the main page of the YeOrada.</w:t>
+      </w:r>
+    </w:p>
+    <w:p>
+      <w:pPr>
+        <w:ind w:left="2832" w:hanging="2548"/>
+        <w:rPr>
+          <w:rFonts w:cs="Times New Roman"/>
+          <w:szCs w:val="24"/>
+        </w:rPr>
+      </w:pPr>
+      <w:r>
+        <w:rPr>
+          <w:rFonts w:cs="Times New Roman"/>
+          <w:szCs w:val="24"/>
+        </w:rPr>
+        <w:tab/>
+        <w:t>3. Then, it clicks the “Update” button on the “Extra Information Panel” and receives a pop-up which some predefined tags can be selected or deselected.</w:t>
+      </w:r>
+    </w:p>
+    <w:p>
+      <w:pPr>
+        <w:ind w:left="2832" w:hanging="2548"/>
+        <w:rPr>
+          <w:rFonts w:cs="Times New Roman"/>
+          <w:szCs w:val="24"/>
+        </w:rPr>
+      </w:pPr>
+      <w:r>
+        <w:rPr>
+          <w:rFonts w:cs="Times New Roman"/>
+          <w:szCs w:val="24"/>
+        </w:rPr>
+        <w:tab/>
+        <w:t xml:space="preserve">4. It selects the </w:t>
+      </w:r>
+      <w:r>
+        <w:rPr>
+          <w:rFonts w:cs="Times New Roman"/>
+          <w:szCs w:val="24"/>
+        </w:rPr>
+        <w:t>“Pet Friend” and “Breakfast”</w:t>
+      </w:r>
+      <w:r>
+        <w:rPr>
+          <w:rFonts w:cs="Times New Roman"/>
+          <w:szCs w:val="24"/>
+        </w:rPr>
+        <w:t>, and then clicks the “Save” button.</w:t>
+      </w:r>
+    </w:p>
+    <w:p>
+      <w:pPr>
+        <w:ind w:left="2832" w:hanging="2548"/>
+        <w:rPr>
+          <w:rFonts w:cs="Times New Roman"/>
+          <w:szCs w:val="24"/>
+        </w:rPr>
+      </w:pPr>
+      <w:r>
+        <w:rPr>
+          <w:rFonts w:cs="Times New Roman"/>
+          <w:szCs w:val="24"/>
+        </w:rPr>
+        <w:tab/>
+        <w:t xml:space="preserve">5. After that, it receives a message which is </w:t>
+      </w:r>
+      <w:r>
+        <w:rPr>
+          <w:rFonts w:cs="Times New Roman"/>
+          <w:szCs w:val="24"/>
+        </w:rPr>
+        <w:tab/>
+        <w:t>“Saved Successfully.”.</w:t>
+      </w:r>
+    </w:p>
+    <w:p>
+      <w:pPr>
+        <w:spacing w:after="0" w:line="240" w:lineRule="auto"/>
+        <w:ind w:firstLine="0"/>
+        <w:contextualSpacing w:val="0"/>
+        <w:jc w:val="left"/>
+        <w:rPr>
+          <w:rFonts w:cs="Times New Roman"/>
+          <w:szCs w:val="24"/>
+        </w:rPr>
+      </w:pPr>
+      <w:r>
+        <w:rPr>
+          <w:rFonts w:cs="Times New Roman"/>
+          <w:szCs w:val="24"/>
+        </w:rPr>
+        <w:br w:type="page"/>
+      </w:r>
+    </w:p>
+    <w:p>
+      <w:pPr>
+        <w:rPr>
+          <w:rFonts w:cs="Times New Roman"/>
+        </w:rPr>
+      </w:pPr>
+      <w:r>
+        <w:rPr>
+          <w:rFonts w:cs="Times New Roman"/>
+          <w:b/>
+          <w:bCs/>
+          <w:sz w:val="28"/>
+          <w:szCs w:val="28"/>
+        </w:rPr>
+        <w:lastRenderedPageBreak/>
+        <w:t>Scenario Name</w:t>
+      </w:r>
+      <w:r>
+        <w:rPr>
+          <w:rFonts w:cs="Times New Roman"/>
+          <w:b/>
+          <w:bCs/>
+          <w:sz w:val="28"/>
+          <w:szCs w:val="28"/>
+        </w:rPr>
+        <w:tab/>
+      </w:r>
+      <w:r>
+        <w:rPr>
+          <w:rFonts w:cs="Times New Roman"/>
+          <w:b/>
+          <w:bCs/>
+          <w:sz w:val="28"/>
+          <w:szCs w:val="28"/>
+        </w:rPr>
+        <w:tab/>
+      </w:r>
+      <w:r>
+        <w:rPr>
+          <w:rFonts w:cs="Times New Roman"/>
+        </w:rPr>
+        <w:t>Update</w:t>
+      </w:r>
+      <w:r>
+        <w:rPr>
+          <w:rFonts w:cs="Times New Roman"/>
+        </w:rPr>
+        <w:t>MenuPhotos</w:t>
+      </w:r>
+    </w:p>
+    <w:p>
+      <w:pPr>
+        <w:rPr>
+          <w:rFonts w:cs="Times New Roman"/>
+          <w:b/>
+          <w:bCs/>
+          <w:sz w:val="28"/>
+          <w:szCs w:val="28"/>
+        </w:rPr>
+      </w:pPr>
+      <w:r>
+        <w:rPr>
+          <w:rFonts w:cs="Times New Roman"/>
+          <w:b/>
+          <w:bCs/>
+          <w:sz w:val="28"/>
+          <w:szCs w:val="28"/>
+        </w:rPr>
+        <w:t xml:space="preserve">    </w:t>
+      </w:r>
+    </w:p>
+    <w:p>
+      <w:pPr>
+        <w:pBdr>
+          <w:top w:val="single" w:sz="4" w:space="1" w:color="auto"/>
+        </w:pBdr>
+        <w:rPr>
+          <w:rFonts w:cs="Times New Roman"/>
+          <w:b/>
+          <w:bCs/>
+          <w:sz w:val="28"/>
+          <w:szCs w:val="28"/>
+        </w:rPr>
+      </w:pPr>
+    </w:p>
+    <w:p>
+      <w:pPr>
+        <w:rPr>
+          <w:rFonts w:cs="Times New Roman"/>
+        </w:rPr>
+      </w:pPr>
+      <w:r>
+        <w:rPr>
+          <w:rFonts w:cs="Times New Roman"/>
+          <w:b/>
+          <w:bCs/>
+          <w:sz w:val="28"/>
+          <w:szCs w:val="28"/>
+        </w:rPr>
+        <w:t>Participating Actor</w:t>
+      </w:r>
+      <w:r>
+        <w:rPr>
+          <w:rFonts w:cs="Times New Roman"/>
+          <w:b/>
+          <w:bCs/>
+          <w:sz w:val="28"/>
+          <w:szCs w:val="28"/>
+        </w:rPr>
+        <w:tab/>
+      </w:r>
+      <w:r>
+        <w:rPr>
+          <w:rFonts w:cs="Times New Roman"/>
+        </w:rPr>
+        <w:t xml:space="preserve">Kadıköy Mutlu Kafe: Client </w:t>
+      </w:r>
+    </w:p>
+    <w:p>
+      <w:pPr>
+        <w:rPr>
+          <w:rFonts w:cs="Times New Roman"/>
+          <w:b/>
+          <w:bCs/>
+          <w:sz w:val="28"/>
+          <w:szCs w:val="28"/>
+        </w:rPr>
+      </w:pPr>
+      <w:r>
+        <w:rPr>
+          <w:rFonts w:cs="Times New Roman"/>
+          <w:b/>
+          <w:bCs/>
+          <w:sz w:val="28"/>
+          <w:szCs w:val="28"/>
+        </w:rPr>
+        <w:t>Instances</w:t>
+      </w:r>
+      <w:r>
+        <w:rPr>
+          <w:rFonts w:cs="Times New Roman"/>
+          <w:b/>
+          <w:bCs/>
+          <w:sz w:val="28"/>
+          <w:szCs w:val="28"/>
+        </w:rPr>
+        <w:tab/>
+      </w:r>
+      <w:r>
+        <w:rPr>
+          <w:rFonts w:cs="Times New Roman"/>
+          <w:b/>
+          <w:bCs/>
+          <w:sz w:val="28"/>
+          <w:szCs w:val="28"/>
+        </w:rPr>
+        <w:tab/>
+      </w:r>
+      <w:r>
+        <w:rPr>
+          <w:rFonts w:cs="Times New Roman"/>
+          <w:b/>
+          <w:bCs/>
+          <w:sz w:val="28"/>
+          <w:szCs w:val="28"/>
+        </w:rPr>
+        <w:tab/>
+      </w:r>
+    </w:p>
+    <w:p>
+      <w:pPr>
+        <w:rPr>
+          <w:rFonts w:cs="Times New Roman"/>
+          <w:b/>
+          <w:bCs/>
+          <w:sz w:val="28"/>
+          <w:szCs w:val="28"/>
+        </w:rPr>
+      </w:pPr>
+    </w:p>
+    <w:p>
+      <w:pPr>
+        <w:pBdr>
+          <w:top w:val="single" w:sz="4" w:space="1" w:color="auto"/>
+        </w:pBdr>
+        <w:rPr>
+          <w:rFonts w:cs="Times New Roman"/>
+          <w:b/>
+          <w:bCs/>
+          <w:sz w:val="28"/>
+          <w:szCs w:val="28"/>
+        </w:rPr>
+      </w:pPr>
+    </w:p>
+    <w:p>
+      <w:pPr>
+        <w:ind w:left="2832" w:hanging="2548"/>
+        <w:rPr>
+          <w:rFonts w:cs="Times New Roman"/>
+          <w:szCs w:val="24"/>
+        </w:rPr>
+      </w:pPr>
+      <w:r>
+        <w:rPr>
+          <w:rFonts w:cs="Times New Roman"/>
+          <w:b/>
+          <w:bCs/>
+          <w:sz w:val="28"/>
+          <w:szCs w:val="28"/>
+        </w:rPr>
+        <w:t>Flow of Events</w:t>
+      </w:r>
+      <w:r>
+        <w:rPr>
+          <w:rFonts w:cs="Times New Roman"/>
+          <w:b/>
+          <w:bCs/>
+          <w:sz w:val="28"/>
+          <w:szCs w:val="28"/>
+        </w:rPr>
+        <w:tab/>
+      </w:r>
+      <w:r>
+        <w:rPr>
+          <w:rFonts w:cs="Times New Roman"/>
+          <w:szCs w:val="24"/>
+        </w:rPr>
+        <w:t xml:space="preserve">1. Kadıköy Mutlu Kafe wants to </w:t>
+      </w:r>
+      <w:r>
+        <w:rPr>
+          <w:rFonts w:cs="Times New Roman"/>
+          <w:szCs w:val="24"/>
+        </w:rPr>
+        <w:t>add some new photos to the menu album</w:t>
+      </w:r>
+      <w:r>
+        <w:rPr>
+          <w:rFonts w:cs="Times New Roman"/>
+          <w:szCs w:val="24"/>
+        </w:rPr>
+        <w:t xml:space="preserve"> in his restaurant profile.</w:t>
+      </w:r>
+    </w:p>
+    <w:p>
+      <w:pPr>
+        <w:ind w:left="2832" w:hanging="2548"/>
+        <w:rPr>
+          <w:rFonts w:cs="Times New Roman"/>
+          <w:szCs w:val="24"/>
+        </w:rPr>
+      </w:pPr>
+      <w:r>
+        <w:rPr>
+          <w:rFonts w:cs="Times New Roman"/>
+          <w:b/>
+          <w:bCs/>
+          <w:sz w:val="28"/>
+          <w:szCs w:val="28"/>
+        </w:rPr>
+        <w:tab/>
+      </w:r>
+      <w:r>
+        <w:rPr>
+          <w:rFonts w:cs="Times New Roman"/>
+          <w:szCs w:val="24"/>
+        </w:rPr>
+        <w:t xml:space="preserve">2. </w:t>
+      </w:r>
+      <w:r>
+        <w:rPr>
+          <w:rFonts w:cs="Times New Roman"/>
+          <w:szCs w:val="24"/>
+        </w:rPr>
+        <w:t>He</w:t>
+      </w:r>
+      <w:r>
+        <w:rPr>
+          <w:rFonts w:cs="Times New Roman"/>
+          <w:szCs w:val="24"/>
+        </w:rPr>
+        <w:t xml:space="preserve"> enters the My Restaurant page from the main page of the YeOrada.</w:t>
+      </w:r>
+    </w:p>
+    <w:p>
+      <w:pPr>
+        <w:ind w:left="2832" w:hanging="2548"/>
+        <w:rPr>
+          <w:rFonts w:cs="Times New Roman"/>
+          <w:szCs w:val="24"/>
+        </w:rPr>
+      </w:pPr>
+      <w:r>
+        <w:rPr>
+          <w:rFonts w:cs="Times New Roman"/>
+          <w:szCs w:val="24"/>
+        </w:rPr>
+        <w:tab/>
+        <w:t xml:space="preserve">3. </w:t>
+      </w:r>
+      <w:r>
+        <w:rPr>
+          <w:rFonts w:cs="Times New Roman"/>
+          <w:szCs w:val="24"/>
+        </w:rPr>
+        <w:t xml:space="preserve">Then, </w:t>
+      </w:r>
+      <w:r>
+        <w:rPr>
+          <w:rFonts w:cs="Times New Roman"/>
+          <w:szCs w:val="24"/>
+        </w:rPr>
+        <w:t>He</w:t>
+      </w:r>
+      <w:r>
+        <w:rPr>
+          <w:rFonts w:cs="Times New Roman"/>
+          <w:szCs w:val="24"/>
+        </w:rPr>
+        <w:t xml:space="preserve"> clicks the “Update” button on the menu album and receives a pop-up. </w:t>
+      </w:r>
+      <w:r>
+        <w:rPr>
+          <w:rFonts w:cs="Times New Roman"/>
+          <w:szCs w:val="24"/>
+        </w:rPr>
+        <w:t>He</w:t>
+      </w:r>
+      <w:r>
+        <w:rPr>
+          <w:rFonts w:cs="Times New Roman"/>
+          <w:szCs w:val="24"/>
+        </w:rPr>
+        <w:t xml:space="preserve"> notices that previous menu photos are </w:t>
+      </w:r>
+      <w:r>
+        <w:rPr>
+          <w:rFonts w:cs="Times New Roman"/>
+          <w:szCs w:val="24"/>
+        </w:rPr>
+        <w:t xml:space="preserve">currently shown to  him. </w:t>
+      </w:r>
+    </w:p>
+    <w:p>
+      <w:pPr>
+        <w:ind w:left="2832" w:hanging="2548"/>
+        <w:rPr>
+          <w:rFonts w:cs="Times New Roman"/>
+          <w:szCs w:val="24"/>
+        </w:rPr>
+      </w:pPr>
+      <w:r>
+        <w:rPr>
+          <w:rFonts w:cs="Times New Roman"/>
+          <w:szCs w:val="24"/>
+        </w:rPr>
+        <w:tab/>
+        <w:t>4. He clicks the “Add New Photo” button and receives a new pop-up which shows him the files in his computer.</w:t>
+      </w:r>
+    </w:p>
+    <w:p>
+      <w:pPr>
+        <w:ind w:left="2832" w:hanging="2548"/>
+        <w:rPr>
+          <w:rFonts w:cs="Times New Roman"/>
+          <w:szCs w:val="24"/>
+        </w:rPr>
+      </w:pPr>
+      <w:r>
+        <w:rPr>
+          <w:rFonts w:cs="Times New Roman"/>
+          <w:szCs w:val="24"/>
+        </w:rPr>
+        <w:tab/>
+        <w:t>5. After that, he selects a photo from his computer and clicks “Okey” button.</w:t>
+      </w:r>
+      <w:r>
+        <w:rPr>
+          <w:rFonts w:cs="Times New Roman"/>
+          <w:szCs w:val="24"/>
+        </w:rPr>
+        <w:tab/>
+      </w:r>
+    </w:p>
+    <w:p>
+      <w:pPr>
+        <w:ind w:left="2832" w:hanging="2548"/>
+        <w:rPr>
+          <w:rFonts w:cs="Times New Roman"/>
+          <w:szCs w:val="24"/>
+        </w:rPr>
+      </w:pPr>
+      <w:r>
+        <w:rPr>
+          <w:rFonts w:cs="Times New Roman"/>
+          <w:szCs w:val="24"/>
+        </w:rPr>
+        <w:tab/>
+        <w:t>6. Finally, he notices that the photo is upluoaded to the website and placed into the pop-up together with previous menu photos.</w:t>
+      </w:r>
+    </w:p>
+    <w:p>
+      <w:pPr>
+        <w:ind w:left="2832" w:hanging="2548"/>
+        <w:rPr>
+          <w:rFonts w:cs="Times New Roman"/>
+          <w:szCs w:val="24"/>
+        </w:rPr>
+      </w:pPr>
+    </w:p>
+    <w:p>
+      <w:pPr>
+        <w:spacing w:after="0" w:line="240" w:lineRule="auto"/>
+        <w:ind w:firstLine="0"/>
+        <w:contextualSpacing w:val="0"/>
+        <w:jc w:val="left"/>
+        <w:rPr>
+          <w:rFonts w:cs="Times New Roman"/>
+          <w:szCs w:val="24"/>
+        </w:rPr>
+      </w:pPr>
+      <w:r>
+        <w:rPr>
+          <w:rFonts w:cs="Times New Roman"/>
+          <w:szCs w:val="24"/>
+        </w:rPr>
+        <w:br w:type="page"/>
+      </w:r>
+    </w:p>
+    <w:p>
+      <w:pPr>
+        <w:rPr>
+          <w:rFonts w:cs="Times New Roman"/>
+        </w:rPr>
+      </w:pPr>
+      <w:r>
+        <w:rPr>
+          <w:rFonts w:cs="Times New Roman"/>
+          <w:b/>
+          <w:bCs/>
+          <w:sz w:val="28"/>
+          <w:szCs w:val="28"/>
+        </w:rPr>
+        <w:lastRenderedPageBreak/>
+        <w:t>Scenario Name</w:t>
+      </w:r>
+      <w:r>
+        <w:rPr>
+          <w:rFonts w:cs="Times New Roman"/>
+          <w:b/>
+          <w:bCs/>
+          <w:sz w:val="28"/>
+          <w:szCs w:val="28"/>
+        </w:rPr>
+        <w:tab/>
+      </w:r>
+      <w:r>
+        <w:rPr>
+          <w:rFonts w:cs="Times New Roman"/>
+          <w:b/>
+          <w:bCs/>
+          <w:sz w:val="28"/>
+          <w:szCs w:val="28"/>
+        </w:rPr>
+        <w:tab/>
+      </w:r>
+      <w:r>
+        <w:rPr>
+          <w:rFonts w:cs="Times New Roman"/>
+        </w:rPr>
+        <w:t>Update</w:t>
+      </w:r>
+      <w:r>
+        <w:rPr>
+          <w:rFonts w:cs="Times New Roman"/>
+        </w:rPr>
+        <w:t>ClientTags</w:t>
+      </w:r>
+    </w:p>
+    <w:p>
+      <w:pPr>
+        <w:rPr>
+          <w:rFonts w:cs="Times New Roman"/>
+          <w:b/>
+          <w:bCs/>
+          <w:sz w:val="28"/>
+          <w:szCs w:val="28"/>
+        </w:rPr>
+      </w:pPr>
+      <w:r>
+        <w:rPr>
+          <w:rFonts w:cs="Times New Roman"/>
+          <w:b/>
+          <w:bCs/>
+          <w:sz w:val="28"/>
+          <w:szCs w:val="28"/>
+        </w:rPr>
+        <w:t xml:space="preserve">    </w:t>
+      </w:r>
+    </w:p>
+    <w:p>
+      <w:pPr>
+        <w:pBdr>
+          <w:top w:val="single" w:sz="4" w:space="1" w:color="auto"/>
+        </w:pBdr>
+        <w:rPr>
+          <w:rFonts w:cs="Times New Roman"/>
+          <w:b/>
+          <w:bCs/>
+          <w:sz w:val="28"/>
+          <w:szCs w:val="28"/>
+        </w:rPr>
+      </w:pPr>
+    </w:p>
+    <w:p>
+      <w:pPr>
+        <w:rPr>
+          <w:rFonts w:cs="Times New Roman"/>
+        </w:rPr>
+      </w:pPr>
+      <w:r>
+        <w:rPr>
+          <w:rFonts w:cs="Times New Roman"/>
+          <w:b/>
+          <w:bCs/>
+          <w:sz w:val="28"/>
+          <w:szCs w:val="28"/>
+        </w:rPr>
+        <w:t>Participating Actor</w:t>
+      </w:r>
+      <w:r>
+        <w:rPr>
+          <w:rFonts w:cs="Times New Roman"/>
+          <w:b/>
+          <w:bCs/>
+          <w:sz w:val="28"/>
+          <w:szCs w:val="28"/>
+        </w:rPr>
+        <w:tab/>
+      </w:r>
+      <w:r>
+        <w:rPr>
+          <w:rFonts w:cs="Times New Roman"/>
+        </w:rPr>
+        <w:t xml:space="preserve">Kadıköy Mutlu Kafe: Client </w:t>
+      </w:r>
+    </w:p>
+    <w:p>
+      <w:pPr>
+        <w:rPr>
+          <w:rFonts w:cs="Times New Roman"/>
+          <w:b/>
+          <w:bCs/>
+          <w:sz w:val="28"/>
+          <w:szCs w:val="28"/>
+        </w:rPr>
+      </w:pPr>
+      <w:r>
+        <w:rPr>
+          <w:rFonts w:cs="Times New Roman"/>
+          <w:b/>
+          <w:bCs/>
+          <w:sz w:val="28"/>
+          <w:szCs w:val="28"/>
+        </w:rPr>
+        <w:t>Instances</w:t>
+      </w:r>
+      <w:r>
+        <w:rPr>
+          <w:rFonts w:cs="Times New Roman"/>
+          <w:b/>
+          <w:bCs/>
+          <w:sz w:val="28"/>
+          <w:szCs w:val="28"/>
+        </w:rPr>
+        <w:tab/>
+      </w:r>
+      <w:r>
+        <w:rPr>
+          <w:rFonts w:cs="Times New Roman"/>
+          <w:b/>
+          <w:bCs/>
+          <w:sz w:val="28"/>
+          <w:szCs w:val="28"/>
+        </w:rPr>
+        <w:tab/>
+      </w:r>
+      <w:r>
+        <w:rPr>
+          <w:rFonts w:cs="Times New Roman"/>
+          <w:b/>
+          <w:bCs/>
+          <w:sz w:val="28"/>
+          <w:szCs w:val="28"/>
+        </w:rPr>
+        <w:tab/>
+      </w:r>
+    </w:p>
+    <w:p>
+      <w:pPr>
+        <w:rPr>
+          <w:rFonts w:cs="Times New Roman"/>
+          <w:b/>
+          <w:bCs/>
+          <w:sz w:val="28"/>
+          <w:szCs w:val="28"/>
+        </w:rPr>
+      </w:pPr>
+    </w:p>
+    <w:p>
+      <w:pPr>
+        <w:pBdr>
+          <w:top w:val="single" w:sz="4" w:space="1" w:color="auto"/>
+        </w:pBdr>
+        <w:rPr>
+          <w:rFonts w:cs="Times New Roman"/>
+          <w:b/>
+          <w:bCs/>
+          <w:sz w:val="28"/>
+          <w:szCs w:val="28"/>
+        </w:rPr>
+      </w:pPr>
+    </w:p>
+    <w:p>
+      <w:pPr>
+        <w:ind w:left="2832" w:hanging="2548"/>
+        <w:rPr>
+          <w:rFonts w:cs="Times New Roman"/>
+          <w:szCs w:val="24"/>
+        </w:rPr>
+      </w:pPr>
+      <w:r>
+        <w:rPr>
+          <w:rFonts w:cs="Times New Roman"/>
+          <w:b/>
+          <w:bCs/>
+          <w:sz w:val="28"/>
+          <w:szCs w:val="28"/>
+        </w:rPr>
+        <w:t>Flow of Events</w:t>
+      </w:r>
+      <w:r>
+        <w:rPr>
+          <w:rFonts w:cs="Times New Roman"/>
+          <w:b/>
+          <w:bCs/>
+          <w:sz w:val="28"/>
+          <w:szCs w:val="28"/>
+        </w:rPr>
+        <w:tab/>
+      </w:r>
+      <w:r>
+        <w:rPr>
+          <w:rFonts w:cs="Times New Roman"/>
+          <w:szCs w:val="24"/>
+        </w:rPr>
+        <w:t xml:space="preserve">1. Kadıköy Mutlu Kafe wants to add </w:t>
+      </w:r>
+      <w:r>
+        <w:rPr>
+          <w:rFonts w:cs="Times New Roman"/>
+          <w:szCs w:val="24"/>
+        </w:rPr>
+        <w:t>“Café”, “Coffe” and “Tea” tags to his restaurant profile.</w:t>
+      </w:r>
+    </w:p>
+    <w:p>
+      <w:pPr>
+        <w:ind w:left="2832" w:hanging="2548"/>
+        <w:rPr>
+          <w:rFonts w:cs="Times New Roman"/>
+          <w:szCs w:val="24"/>
+        </w:rPr>
+      </w:pPr>
+      <w:r>
+        <w:rPr>
+          <w:rFonts w:cs="Times New Roman"/>
+          <w:b/>
+          <w:bCs/>
+          <w:sz w:val="28"/>
+          <w:szCs w:val="28"/>
+        </w:rPr>
+        <w:tab/>
+      </w:r>
+      <w:r>
+        <w:rPr>
+          <w:rFonts w:cs="Times New Roman"/>
+          <w:szCs w:val="24"/>
+        </w:rPr>
+        <w:t xml:space="preserve">2. </w:t>
+      </w:r>
+      <w:r>
+        <w:rPr>
+          <w:rFonts w:cs="Times New Roman"/>
+          <w:szCs w:val="24"/>
+        </w:rPr>
+        <w:t>He</w:t>
+      </w:r>
+      <w:r>
+        <w:rPr>
+          <w:rFonts w:cs="Times New Roman"/>
+          <w:szCs w:val="24"/>
+        </w:rPr>
+        <w:t xml:space="preserve"> enters the My Restaurant page from the main page of the YeOrada.</w:t>
+      </w:r>
+    </w:p>
+    <w:p>
+      <w:pPr>
+        <w:ind w:left="2832" w:hanging="2548"/>
+        <w:rPr>
+          <w:rFonts w:cs="Times New Roman"/>
+          <w:szCs w:val="24"/>
+        </w:rPr>
+      </w:pPr>
+      <w:r>
+        <w:rPr>
+          <w:rFonts w:cs="Times New Roman"/>
+          <w:szCs w:val="24"/>
+        </w:rPr>
+        <w:tab/>
+        <w:t xml:space="preserve">3. </w:t>
+      </w:r>
+      <w:r>
+        <w:rPr>
+          <w:rFonts w:cs="Times New Roman"/>
+          <w:szCs w:val="24"/>
+        </w:rPr>
+        <w:t>Then, he clicks the “Update” button on the “Client Tags Panel”.</w:t>
+      </w:r>
+    </w:p>
+    <w:p>
+      <w:pPr>
+        <w:ind w:left="2832" w:hanging="2548"/>
+        <w:rPr>
+          <w:rFonts w:cs="Times New Roman"/>
+          <w:szCs w:val="24"/>
+        </w:rPr>
+      </w:pPr>
+      <w:r>
+        <w:rPr>
+          <w:rFonts w:cs="Times New Roman"/>
+          <w:szCs w:val="24"/>
+        </w:rPr>
+        <w:tab/>
+        <w:t>4. He receives a pop-up which consists of selected tags of the restaurant.</w:t>
+      </w:r>
+    </w:p>
+    <w:p>
+      <w:pPr>
+        <w:ind w:left="2832" w:hanging="2548"/>
+        <w:rPr>
+          <w:rFonts w:cs="Times New Roman"/>
+          <w:szCs w:val="24"/>
+        </w:rPr>
+      </w:pPr>
+      <w:r>
+        <w:rPr>
+          <w:rFonts w:cs="Times New Roman"/>
+          <w:szCs w:val="24"/>
+        </w:rPr>
+        <w:tab/>
+        <w:t xml:space="preserve">5. He searches the tags </w:t>
+      </w:r>
+      <w:r>
+        <w:rPr>
+          <w:rFonts w:cs="Times New Roman"/>
+          <w:szCs w:val="24"/>
+        </w:rPr>
+        <w:t>“Café”, “Coffe” and “Tea”</w:t>
+      </w:r>
+      <w:r>
+        <w:rPr>
+          <w:rFonts w:cs="Times New Roman"/>
+          <w:szCs w:val="24"/>
+        </w:rPr>
+        <w:t xml:space="preserve"> by using a text field and selects them from search results.</w:t>
+      </w:r>
+    </w:p>
+    <w:p>
+      <w:pPr>
+        <w:ind w:left="2832" w:hanging="2548"/>
+        <w:rPr>
+          <w:rFonts w:cs="Times New Roman"/>
+          <w:szCs w:val="24"/>
+        </w:rPr>
+      </w:pPr>
+      <w:r>
+        <w:rPr>
+          <w:rFonts w:cs="Times New Roman"/>
+          <w:szCs w:val="24"/>
+        </w:rPr>
+        <w:tab/>
+        <w:t xml:space="preserve">6. After that, he clicks the “Save” button and notices that the tags which he selected just before is placed to the </w:t>
+      </w:r>
+      <w:r>
+        <w:rPr>
+          <w:rFonts w:cs="Times New Roman"/>
+          <w:szCs w:val="24"/>
+        </w:rPr>
+        <w:t>“Client Tags Panel”.</w:t>
+      </w:r>
+    </w:p>
+    <w:p>
+      <w:pPr>
+        <w:ind w:left="2832" w:hanging="2548"/>
+        <w:rPr>
+          <w:rFonts w:cs="Times New Roman"/>
+          <w:szCs w:val="24"/>
+        </w:rPr>
+      </w:pPr>
+    </w:p>
+    <w:p>
+      <w:pPr>
+        <w:ind w:left="2832" w:hanging="2548"/>
+        <w:rPr>
+          <w:rFonts w:cs="Times New Roman"/>
+          <w:szCs w:val="24"/>
+        </w:rPr>
+      </w:pPr>
+    </w:p>
+    <w:p/>
+    <w:p>
+      <w:pPr>
+        <w:spacing w:after="0" w:line="240" w:lineRule="auto"/>
+        <w:ind w:firstLine="0"/>
+        <w:contextualSpacing w:val="0"/>
+        <w:jc w:val="left"/>
+      </w:pPr>
+      <w:r>
+        <w:br w:type="page"/>
+      </w:r>
+    </w:p>
+    <w:p>
+      <w:pPr>
+        <w:rPr>
+          <w:rFonts w:cs="Times New Roman"/>
+        </w:rPr>
+      </w:pPr>
+      <w:r>
+        <w:rPr>
+          <w:rFonts w:cs="Times New Roman"/>
+          <w:b/>
+          <w:bCs/>
+          <w:sz w:val="28"/>
+          <w:szCs w:val="28"/>
+        </w:rPr>
+        <w:lastRenderedPageBreak/>
+        <w:t>Scenario Name</w:t>
+      </w:r>
+      <w:r>
+        <w:rPr>
+          <w:rFonts w:cs="Times New Roman"/>
+          <w:b/>
+          <w:bCs/>
+          <w:sz w:val="28"/>
+          <w:szCs w:val="28"/>
+        </w:rPr>
+        <w:tab/>
+      </w:r>
+      <w:r>
+        <w:rPr>
+          <w:rFonts w:cs="Times New Roman"/>
+          <w:b/>
+          <w:bCs/>
+          <w:sz w:val="28"/>
+          <w:szCs w:val="28"/>
+        </w:rPr>
+        <w:tab/>
+      </w:r>
+      <w:r>
+        <w:rPr>
+          <w:rFonts w:cs="Times New Roman"/>
+        </w:rPr>
+        <w:t>Updat</w:t>
+      </w:r>
+      <w:r>
+        <w:rPr>
+          <w:rFonts w:cs="Times New Roman"/>
+        </w:rPr>
+        <w:t>eClient</w:t>
+      </w:r>
+      <w:r>
+        <w:rPr>
+          <w:rFonts w:cs="Times New Roman"/>
+        </w:rPr>
+        <w:t>Photos</w:t>
+      </w:r>
+    </w:p>
+    <w:p>
+      <w:pPr>
+        <w:rPr>
+          <w:rFonts w:cs="Times New Roman"/>
+          <w:b/>
+          <w:bCs/>
+          <w:sz w:val="28"/>
+          <w:szCs w:val="28"/>
+        </w:rPr>
+      </w:pPr>
+      <w:r>
+        <w:rPr>
+          <w:rFonts w:cs="Times New Roman"/>
+          <w:b/>
+          <w:bCs/>
+          <w:sz w:val="28"/>
+          <w:szCs w:val="28"/>
+        </w:rPr>
+        <w:t xml:space="preserve">    </w:t>
+      </w:r>
+    </w:p>
+    <w:p>
+      <w:pPr>
+        <w:pBdr>
+          <w:top w:val="single" w:sz="4" w:space="1" w:color="auto"/>
+        </w:pBdr>
+        <w:rPr>
+          <w:rFonts w:cs="Times New Roman"/>
+          <w:b/>
+          <w:bCs/>
+          <w:sz w:val="28"/>
+          <w:szCs w:val="28"/>
+        </w:rPr>
+      </w:pPr>
+    </w:p>
+    <w:p>
+      <w:pPr>
+        <w:rPr>
+          <w:rFonts w:cs="Times New Roman"/>
+        </w:rPr>
+      </w:pPr>
+      <w:r>
+        <w:rPr>
+          <w:rFonts w:cs="Times New Roman"/>
+          <w:b/>
+          <w:bCs/>
+          <w:sz w:val="28"/>
+          <w:szCs w:val="28"/>
+        </w:rPr>
+        <w:t>Participating Actor</w:t>
+      </w:r>
+      <w:r>
+        <w:rPr>
+          <w:rFonts w:cs="Times New Roman"/>
+          <w:b/>
+          <w:bCs/>
+          <w:sz w:val="28"/>
+          <w:szCs w:val="28"/>
+        </w:rPr>
+        <w:tab/>
+      </w:r>
+      <w:r>
+        <w:rPr>
+          <w:rFonts w:cs="Times New Roman"/>
+        </w:rPr>
+        <w:t xml:space="preserve">Kadıköy Mutlu Kafe: Client </w:t>
+      </w:r>
+    </w:p>
+    <w:p>
+      <w:pPr>
+        <w:rPr>
+          <w:rFonts w:cs="Times New Roman"/>
+          <w:b/>
+          <w:bCs/>
+          <w:sz w:val="28"/>
+          <w:szCs w:val="28"/>
+        </w:rPr>
+      </w:pPr>
+      <w:r>
+        <w:rPr>
+          <w:rFonts w:cs="Times New Roman"/>
+          <w:b/>
+          <w:bCs/>
+          <w:sz w:val="28"/>
+          <w:szCs w:val="28"/>
+        </w:rPr>
+        <w:t>Instances</w:t>
+      </w:r>
+      <w:r>
+        <w:rPr>
+          <w:rFonts w:cs="Times New Roman"/>
+          <w:b/>
+          <w:bCs/>
+          <w:sz w:val="28"/>
+          <w:szCs w:val="28"/>
+        </w:rPr>
+        <w:tab/>
+      </w:r>
+      <w:r>
+        <w:rPr>
+          <w:rFonts w:cs="Times New Roman"/>
+          <w:b/>
+          <w:bCs/>
+          <w:sz w:val="28"/>
+          <w:szCs w:val="28"/>
+        </w:rPr>
+        <w:tab/>
+      </w:r>
+      <w:r>
+        <w:rPr>
+          <w:rFonts w:cs="Times New Roman"/>
+          <w:b/>
+          <w:bCs/>
+          <w:sz w:val="28"/>
+          <w:szCs w:val="28"/>
+        </w:rPr>
+        <w:tab/>
+      </w:r>
+    </w:p>
+    <w:p>
+      <w:pPr>
+        <w:rPr>
+          <w:rFonts w:cs="Times New Roman"/>
+          <w:b/>
+          <w:bCs/>
+          <w:sz w:val="28"/>
+          <w:szCs w:val="28"/>
+        </w:rPr>
+      </w:pPr>
+    </w:p>
+    <w:p>
+      <w:pPr>
+        <w:pBdr>
+          <w:top w:val="single" w:sz="4" w:space="1" w:color="auto"/>
+        </w:pBdr>
+        <w:rPr>
+          <w:rFonts w:cs="Times New Roman"/>
+          <w:b/>
+          <w:bCs/>
+          <w:sz w:val="28"/>
+          <w:szCs w:val="28"/>
+        </w:rPr>
+      </w:pPr>
+    </w:p>
+    <w:p>
+      <w:pPr>
+        <w:ind w:left="2832" w:hanging="2548"/>
+        <w:rPr>
+          <w:rFonts w:cs="Times New Roman"/>
+          <w:szCs w:val="24"/>
+        </w:rPr>
+      </w:pPr>
+      <w:r>
+        <w:rPr>
+          <w:rFonts w:cs="Times New Roman"/>
+          <w:b/>
+          <w:bCs/>
+          <w:sz w:val="28"/>
+          <w:szCs w:val="28"/>
+        </w:rPr>
+        <w:t>Flow of Events</w:t>
+      </w:r>
+      <w:r>
+        <w:rPr>
+          <w:rFonts w:cs="Times New Roman"/>
+          <w:b/>
+          <w:bCs/>
+          <w:sz w:val="28"/>
+          <w:szCs w:val="28"/>
+        </w:rPr>
+        <w:tab/>
+      </w:r>
+      <w:r>
+        <w:rPr>
+          <w:rFonts w:cs="Times New Roman"/>
+          <w:szCs w:val="24"/>
+        </w:rPr>
+        <w:t xml:space="preserve">1. Kadıköy Mutlu Kafe wants to add some new photos to the </w:t>
+      </w:r>
+      <w:r>
+        <w:rPr>
+          <w:rFonts w:cs="Times New Roman"/>
+          <w:szCs w:val="24"/>
+        </w:rPr>
+        <w:t>photo</w:t>
+      </w:r>
+      <w:r>
+        <w:rPr>
+          <w:rFonts w:cs="Times New Roman"/>
+          <w:szCs w:val="24"/>
+        </w:rPr>
+        <w:t xml:space="preserve"> album in his restaurant profile.</w:t>
+      </w:r>
+    </w:p>
+    <w:p>
+      <w:pPr>
+        <w:ind w:left="2832" w:hanging="2548"/>
+        <w:rPr>
+          <w:rFonts w:cs="Times New Roman"/>
+          <w:szCs w:val="24"/>
+        </w:rPr>
+      </w:pPr>
+      <w:r>
+        <w:rPr>
+          <w:rFonts w:cs="Times New Roman"/>
+          <w:b/>
+          <w:bCs/>
+          <w:sz w:val="28"/>
+          <w:szCs w:val="28"/>
+        </w:rPr>
+        <w:tab/>
+      </w:r>
+      <w:r>
+        <w:rPr>
+          <w:rFonts w:cs="Times New Roman"/>
+          <w:szCs w:val="24"/>
+        </w:rPr>
+        <w:t>2. He enters the My Restaurant page from the main page of the YeOrada.</w:t>
+      </w:r>
+    </w:p>
+    <w:p>
+      <w:pPr>
+        <w:ind w:left="2832" w:hanging="2548"/>
+        <w:rPr>
+          <w:rFonts w:cs="Times New Roman"/>
+          <w:szCs w:val="24"/>
+        </w:rPr>
+      </w:pPr>
+      <w:r>
+        <w:rPr>
+          <w:rFonts w:cs="Times New Roman"/>
+          <w:szCs w:val="24"/>
+        </w:rPr>
+        <w:tab/>
+        <w:t xml:space="preserve">3. Then, He clicks the “Update” button on the </w:t>
+      </w:r>
+      <w:r>
+        <w:rPr>
+          <w:rFonts w:cs="Times New Roman"/>
+          <w:szCs w:val="24"/>
+        </w:rPr>
+        <w:t>photo</w:t>
+      </w:r>
+      <w:r>
+        <w:rPr>
+          <w:rFonts w:cs="Times New Roman"/>
+          <w:szCs w:val="24"/>
+        </w:rPr>
+        <w:t xml:space="preserve"> album and receives a pop-up. He notices that previous photos</w:t>
+      </w:r>
+      <w:r>
+        <w:rPr>
+          <w:rFonts w:cs="Times New Roman"/>
+          <w:szCs w:val="24"/>
+        </w:rPr>
+        <w:t xml:space="preserve"> of his restaurant</w:t>
+      </w:r>
+      <w:r>
+        <w:rPr>
+          <w:rFonts w:cs="Times New Roman"/>
+          <w:szCs w:val="24"/>
+        </w:rPr>
+        <w:t xml:space="preserve"> are currently shown to  him. </w:t>
+      </w:r>
+    </w:p>
+    <w:p>
+      <w:pPr>
+        <w:ind w:left="2832" w:hanging="2548"/>
+        <w:rPr>
+          <w:rFonts w:cs="Times New Roman"/>
+          <w:szCs w:val="24"/>
+        </w:rPr>
+      </w:pPr>
+      <w:r>
+        <w:rPr>
+          <w:rFonts w:cs="Times New Roman"/>
+          <w:szCs w:val="24"/>
+        </w:rPr>
+        <w:tab/>
+        <w:t>4. He clicks the “Add New Photo” button and receives a new pop-up which shows him the files in his computer.</w:t>
+      </w:r>
+    </w:p>
+    <w:p>
+      <w:pPr>
+        <w:ind w:left="2832" w:hanging="2548"/>
+        <w:rPr>
+          <w:rFonts w:cs="Times New Roman"/>
+          <w:szCs w:val="24"/>
+        </w:rPr>
+      </w:pPr>
+      <w:r>
+        <w:rPr>
+          <w:rFonts w:cs="Times New Roman"/>
+          <w:szCs w:val="24"/>
+        </w:rPr>
+        <w:tab/>
+        <w:t>5. After that, he selects a photo from his computer and clicks “Okey” button.</w:t>
+      </w:r>
+      <w:r>
+        <w:rPr>
+          <w:rFonts w:cs="Times New Roman"/>
+          <w:szCs w:val="24"/>
+        </w:rPr>
+        <w:tab/>
+      </w:r>
+    </w:p>
+    <w:p>
+      <w:pPr>
+        <w:ind w:left="2832" w:hanging="2548"/>
+        <w:rPr>
+          <w:rFonts w:cs="Times New Roman"/>
+          <w:szCs w:val="24"/>
+        </w:rPr>
+      </w:pPr>
+      <w:r>
+        <w:rPr>
+          <w:rFonts w:cs="Times New Roman"/>
+          <w:szCs w:val="24"/>
+        </w:rPr>
+        <w:tab/>
+        <w:t>6. Finally, he notices that the photo is upluoaded to the website and placed into the pop-up together with previous menu photos.</w:t>
+      </w:r>
     </w:p>
     <w:p/>
     <w:sectPr>

</xml_diff>

<commit_message>
Mock-ups updated. Ahmet Scenarios updated. Use Case diagram updated.
</commit_message>
<xml_diff>
--- a/Documents/RAD/Scenarios/ahmet_scenarios.docx
+++ b/Documents/RAD/Scenarios/ahmet_scenarios.docx
@@ -110,19 +110,7 @@
         <w:rPr>
           <w:rFonts w:cs="Times New Roman"/>
         </w:rPr>
-        <w:t>Kenan</w:t>
-      </w:r>
-      <w:r>
-        <w:rPr>
-          <w:rFonts w:cs="Times New Roman"/>
-        </w:rPr>
-        <w:t>:</w:t>
-      </w:r>
-      <w:r>
-        <w:rPr>
-          <w:rFonts w:cs="Times New Roman"/>
-        </w:rPr>
-        <w:t>Visitor</w:t>
+        <w:t>Kenan:Visitor</w:t>
       </w:r>
     </w:p>
     <w:p>
@@ -953,15 +941,6 @@
           <w:szCs w:val="28"/>
         </w:rPr>
         <w:tab/>
-      </w:r>
-      <w:r>
-        <w:rPr>
-          <w:rFonts w:cs="Times New Roman"/>
-          <w:b/>
-          <w:bCs/>
-          <w:sz w:val="28"/>
-          <w:szCs w:val="28"/>
-        </w:rPr>
         <w:t xml:space="preserve"> </w:t>
       </w:r>
       <w:r>
@@ -986,7 +965,14 @@
           <w:rFonts w:cs="Times New Roman"/>
           <w:szCs w:val="24"/>
         </w:rPr>
-        <w:t>CustomerProfile</w:t>
+        <w:t>My</w:t>
+      </w:r>
+      <w:r>
+        <w:rPr>
+          <w:rFonts w:cs="Times New Roman"/>
+          <w:szCs w:val="24"/>
+        </w:rPr>
+        <w:t>AccountSettings</w:t>
       </w:r>
     </w:p>
     <w:p>
@@ -1060,7 +1046,7 @@
         <w:rPr>
           <w:rFonts w:cs="Times New Roman"/>
         </w:rPr>
-        <w:t>RegisteredUser</w:t>
+        <w:t>Customer</w:t>
       </w:r>
     </w:p>
     <w:p>
@@ -1153,14 +1139,7 @@
           <w:rFonts w:cs="Times New Roman"/>
           <w:szCs w:val="24"/>
         </w:rPr>
-        <w:t xml:space="preserve">1. </w:t>
-      </w:r>
-      <w:r>
-        <w:rPr>
-          <w:rFonts w:cs="Times New Roman"/>
-          <w:szCs w:val="24"/>
-        </w:rPr>
-        <w:t>Kenan is a Customer in the YeOrada system and wants to</w:t>
+        <w:t>1. Kenan is a Customer in the YeOrada system and wants to</w:t>
       </w:r>
     </w:p>
     <w:p>
@@ -2472,13 +2451,7 @@
         <w:rPr>
           <w:rFonts w:cs="Times New Roman"/>
         </w:rPr>
-        <w:t>Selin</w:t>
-      </w:r>
-      <w:r>
-        <w:rPr>
-          <w:rFonts w:cs="Times New Roman"/>
-        </w:rPr>
-        <w:t xml:space="preserve">:Customer </w:t>
+        <w:t xml:space="preserve">Selin:Customer </w:t>
       </w:r>
     </w:p>
     <w:p>
@@ -2590,14 +2563,7 @@
           <w:rFonts w:cs="Times New Roman"/>
           <w:szCs w:val="24"/>
         </w:rPr>
-        <w:t>1</w:t>
-      </w:r>
-      <w:r>
-        <w:rPr>
-          <w:rFonts w:cs="Times New Roman"/>
-          <w:szCs w:val="24"/>
-        </w:rPr>
-        <w:t xml:space="preserve">. </w:t>
+        <w:t xml:space="preserve">1. </w:t>
       </w:r>
       <w:r>
         <w:rPr>
@@ -2814,16 +2780,8 @@
         <w:rPr>
           <w:rFonts w:cs="Times New Roman"/>
         </w:rPr>
-        <w:t>UpdateCustomerInfo</w:t>
-      </w:r>
-      <w:r>
-        <w:rPr>
-          <w:rFonts w:cs="Times New Roman"/>
-        </w:rPr>
-        <w:t>***</w:t>
-      </w:r>
-      <w:bookmarkStart w:id="0" w:name="_GoBack"/>
-      <w:bookmarkEnd w:id="0"/>
+        <w:t>EvaluteClientRequest</w:t>
+      </w:r>
     </w:p>
     <w:p>
       <w:pPr>
@@ -2890,25 +2848,7 @@
         <w:rPr>
           <w:rFonts w:cs="Times New Roman"/>
         </w:rPr>
-        <w:t>Metin</w:t>
-      </w:r>
-      <w:r>
-        <w:rPr>
-          <w:rFonts w:cs="Times New Roman"/>
-        </w:rPr>
-        <w:t>:</w:t>
-      </w:r>
-      <w:r>
-        <w:rPr>
-          <w:rFonts w:cs="Times New Roman"/>
-        </w:rPr>
-        <w:t>Admin</w:t>
-      </w:r>
-      <w:r>
-        <w:rPr>
-          <w:rFonts w:cs="Times New Roman"/>
-        </w:rPr>
-        <w:t xml:space="preserve"> </w:t>
+        <w:t xml:space="preserve">Metin:Admin </w:t>
       </w:r>
     </w:p>
     <w:p>
@@ -3027,7 +2967,7 @@
           <w:rFonts w:cs="Times New Roman"/>
           <w:szCs w:val="24"/>
         </w:rPr>
-        <w:t>The Customer with name Hasan lost his account although he</w:t>
+        <w:t>Ahmet is the owner of a restaurant in Kadıköy called Kadıköy Mutlu Café and wants to add his restaurant to the YeOrada. Therefore, he enters to the main page of the system and fills out a form which includes some information about his restaurant. Then, he sends this form for approval to the system.</w:t>
       </w:r>
     </w:p>
     <w:p>
@@ -3053,7 +2993,7 @@
           <w:rFonts w:cs="Times New Roman"/>
           <w:szCs w:val="24"/>
         </w:rPr>
-        <w:t xml:space="preserve">has the access to the email which he used in YeOrada account. So </w:t>
+        <w:t>2. Metin checks the client requests in the system every hour and notices the client request of the Ahmet’s restaurant, Kadıköy Mutlu Café.</w:t>
       </w:r>
     </w:p>
     <w:p>
@@ -3070,7 +3010,7 @@
           <w:szCs w:val="24"/>
         </w:rPr>
         <w:tab/>
-        <w:t xml:space="preserve">contacts with the YeOrada support and Metin helps him to solve that problem. </w:t>
+        <w:t>3. Metin clicks the button Read More and reads the all information about the restaurant. Then, he concludes that the Kadıköy Mutlu Café is a valid restaurant to add into the YeOrada.</w:t>
       </w:r>
     </w:p>
     <w:p>
@@ -3087,7 +3027,7 @@
           <w:szCs w:val="24"/>
         </w:rPr>
         <w:tab/>
-        <w:t>2. First, Metin sends him a email which consists of a code to prove that Hasan has access to email of his account.</w:t>
+        <w:t>4. He comes back to the previous tab in his browser and clicks Accept button on the client request of the Kadıköy Mutlu Café.</w:t>
       </w:r>
     </w:p>
     <w:p>
@@ -3104,82 +3044,7 @@
           <w:szCs w:val="24"/>
         </w:rPr>
         <w:tab/>
-        <w:t>3. Hasan receives the email and tells the code to the Metin.</w:t>
-      </w:r>
-    </w:p>
-    <w:p>
-      <w:pPr>
-        <w:ind w:left="2832" w:hanging="2548"/>
-        <w:rPr>
-          <w:rFonts w:cs="Times New Roman"/>
-          <w:szCs w:val="24"/>
-        </w:rPr>
-      </w:pPr>
-      <w:r>
-        <w:rPr>
-          <w:rFonts w:cs="Times New Roman"/>
-          <w:szCs w:val="24"/>
-        </w:rPr>
-        <w:tab/>
-        <w:t xml:space="preserve">4. Metin validates the code and then, </w:t>
-      </w:r>
-      <w:r>
-        <w:rPr>
-          <w:rFonts w:cs="Times New Roman"/>
-          <w:szCs w:val="24"/>
-        </w:rPr>
-        <w:t>enters the Customer Management panel in the website.</w:t>
-      </w:r>
-    </w:p>
-    <w:p>
-      <w:pPr>
-        <w:ind w:left="2832" w:hanging="2548"/>
-        <w:rPr>
-          <w:rFonts w:cs="Times New Roman"/>
-          <w:szCs w:val="24"/>
-        </w:rPr>
-      </w:pPr>
-      <w:r>
-        <w:rPr>
-          <w:rFonts w:cs="Times New Roman"/>
-          <w:szCs w:val="24"/>
-        </w:rPr>
-        <w:tab/>
-        <w:t>5. He searches by using the email of the Hasan and locates his account.</w:t>
-      </w:r>
-    </w:p>
-    <w:p>
-      <w:pPr>
-        <w:ind w:left="2832" w:hanging="2548"/>
-        <w:rPr>
-          <w:rFonts w:cs="Times New Roman"/>
-          <w:szCs w:val="24"/>
-        </w:rPr>
-      </w:pPr>
-      <w:r>
-        <w:rPr>
-          <w:rFonts w:cs="Times New Roman"/>
-          <w:szCs w:val="24"/>
-        </w:rPr>
-        <w:tab/>
-        <w:t>6. Then, he clicks the update button and receives a new page which consists of the information of the Hasan’s account.</w:t>
-      </w:r>
-    </w:p>
-    <w:p>
-      <w:pPr>
-        <w:ind w:left="2832" w:hanging="2548"/>
-        <w:rPr>
-          <w:rFonts w:cs="Times New Roman"/>
-          <w:szCs w:val="24"/>
-        </w:rPr>
-      </w:pPr>
-      <w:r>
-        <w:rPr>
-          <w:rFonts w:cs="Times New Roman"/>
-          <w:szCs w:val="24"/>
-        </w:rPr>
-        <w:tab/>
-        <w:t>7. Metin changes the pass</w:t>
+        <w:t>5. After that, client request disappears and next the request comes to its place.</w:t>
       </w:r>
     </w:p>
     <w:p>
@@ -3293,7 +3158,7 @@
         <w:rPr>
           <w:rFonts w:cs="Times New Roman"/>
         </w:rPr>
-        <w:t>ExtraInfo</w:t>
+        <w:t>MyGeneralInfo</w:t>
       </w:r>
     </w:p>
     <w:p>
@@ -3367,19 +3232,7 @@
         <w:rPr>
           <w:rFonts w:cs="Times New Roman"/>
         </w:rPr>
-        <w:t>:</w:t>
-      </w:r>
-      <w:r>
-        <w:rPr>
-          <w:rFonts w:cs="Times New Roman"/>
-        </w:rPr>
-        <w:t xml:space="preserve"> Client</w:t>
-      </w:r>
-      <w:r>
-        <w:rPr>
-          <w:rFonts w:cs="Times New Roman"/>
-        </w:rPr>
-        <w:t xml:space="preserve"> </w:t>
+        <w:t xml:space="preserve">: Client </w:t>
       </w:r>
     </w:p>
     <w:p>
@@ -3498,7 +3351,21 @@
           <w:rFonts w:cs="Times New Roman"/>
           <w:szCs w:val="24"/>
         </w:rPr>
-        <w:t>Kadıköy Mutlu Kafe wants to add “Pet Friend” and “Breakfast” tags to the “Extra Information Panel” in his restaurant profile.</w:t>
+        <w:t>Kadıköy Mutlu Kafe wants to add “Pet Friend” and “Breakfast” tags to the “</w:t>
+      </w:r>
+      <w:r>
+        <w:rPr>
+          <w:rFonts w:cs="Times New Roman"/>
+          <w:szCs w:val="24"/>
+        </w:rPr>
+        <w:t>General</w:t>
+      </w:r>
+      <w:r>
+        <w:rPr>
+          <w:rFonts w:cs="Times New Roman"/>
+          <w:szCs w:val="24"/>
+        </w:rPr>
+        <w:t xml:space="preserve"> Information Panel” in his restaurant profile.</w:t>
       </w:r>
     </w:p>
     <w:p>
@@ -3541,7 +3408,35 @@
           <w:szCs w:val="24"/>
         </w:rPr>
         <w:tab/>
-        <w:t>3. Then, it clicks the “Update” button on the “Extra Information Panel” and receives a pop-up which some predefined tags can be selected or deselected.</w:t>
+        <w:t>3. Then, it clicks the “Update” button on the “</w:t>
+      </w:r>
+      <w:r>
+        <w:rPr>
+          <w:rFonts w:cs="Times New Roman"/>
+          <w:szCs w:val="24"/>
+        </w:rPr>
+        <w:t>General</w:t>
+      </w:r>
+      <w:r>
+        <w:rPr>
+          <w:rFonts w:cs="Times New Roman"/>
+          <w:szCs w:val="24"/>
+        </w:rPr>
+        <w:t xml:space="preserve"> Information Panel” and receives a pop-up which some predefined tags can be selected or deselected</w:t>
+      </w:r>
+      <w:r>
+        <w:rPr>
+          <w:rFonts w:cs="Times New Roman"/>
+          <w:szCs w:val="24"/>
+        </w:rPr>
+        <w:t xml:space="preserve"> with other general information of the restaurant</w:t>
+      </w:r>
+      <w:r>
+        <w:rPr>
+          <w:rFonts w:cs="Times New Roman"/>
+          <w:szCs w:val="24"/>
+        </w:rPr>
+        <w:t>.</w:t>
       </w:r>
     </w:p>
     <w:p>
@@ -3558,14 +3453,14 @@
           <w:szCs w:val="24"/>
         </w:rPr>
         <w:tab/>
-        <w:t xml:space="preserve">4. It selects the </w:t>
-      </w:r>
-      <w:r>
-        <w:rPr>
-          <w:rFonts w:cs="Times New Roman"/>
-          <w:szCs w:val="24"/>
-        </w:rPr>
-        <w:t>“Pet Friend” and “Breakfast”</w:t>
+        <w:t>4. It selects the “Pet Friend” and “Breakfast”</w:t>
+      </w:r>
+      <w:r>
+        <w:rPr>
+          <w:rFonts w:cs="Times New Roman"/>
+          <w:szCs w:val="24"/>
+        </w:rPr>
+        <w:t xml:space="preserve"> tags</w:t>
       </w:r>
       <w:r>
         <w:rPr>
@@ -3666,6 +3561,12 @@
         <w:rPr>
           <w:rFonts w:cs="Times New Roman"/>
         </w:rPr>
+        <w:t>My</w:t>
+      </w:r>
+      <w:r>
+        <w:rPr>
+          <w:rFonts w:cs="Times New Roman"/>
+        </w:rPr>
         <w:t>MenuPhotos</w:t>
       </w:r>
     </w:p>
@@ -3846,21 +3747,7 @@
           <w:rFonts w:cs="Times New Roman"/>
           <w:szCs w:val="24"/>
         </w:rPr>
-        <w:t xml:space="preserve">1. Kadıköy Mutlu Kafe wants to </w:t>
-      </w:r>
-      <w:r>
-        <w:rPr>
-          <w:rFonts w:cs="Times New Roman"/>
-          <w:szCs w:val="24"/>
-        </w:rPr>
-        <w:t>add some new photos to the menu album</w:t>
-      </w:r>
-      <w:r>
-        <w:rPr>
-          <w:rFonts w:cs="Times New Roman"/>
-          <w:szCs w:val="24"/>
-        </w:rPr>
-        <w:t xml:space="preserve"> in his restaurant profile.</w:t>
+        <w:t>1. Kadıköy Mutlu Kafe wants to add some new photos to the menu album in his restaurant profile.</w:t>
       </w:r>
     </w:p>
     <w:p>
@@ -3917,14 +3804,7 @@
           <w:szCs w:val="24"/>
         </w:rPr>
         <w:tab/>
-        <w:t xml:space="preserve">3. </w:t>
-      </w:r>
-      <w:r>
-        <w:rPr>
-          <w:rFonts w:cs="Times New Roman"/>
-          <w:szCs w:val="24"/>
-        </w:rPr>
-        <w:t xml:space="preserve">Then, </w:t>
+        <w:t xml:space="preserve">3. Then, </w:t>
       </w:r>
       <w:r>
         <w:rPr>
@@ -4089,13 +3969,19 @@
         <w:rPr>
           <w:rFonts w:cs="Times New Roman"/>
         </w:rPr>
-        <w:t>Update</w:t>
-      </w:r>
-      <w:r>
-        <w:rPr>
-          <w:rFonts w:cs="Times New Roman"/>
-        </w:rPr>
-        <w:t>ClientTags</w:t>
+        <w:t>EvaluteC</w:t>
+      </w:r>
+      <w:r>
+        <w:rPr>
+          <w:rFonts w:cs="Times New Roman"/>
+        </w:rPr>
+        <w:t>omment</w:t>
+      </w:r>
+      <w:r>
+        <w:rPr>
+          <w:rFonts w:cs="Times New Roman"/>
+        </w:rPr>
+        <w:t>Request</w:t>
       </w:r>
     </w:p>
     <w:p>
@@ -4163,7 +4049,7 @@
         <w:rPr>
           <w:rFonts w:cs="Times New Roman"/>
         </w:rPr>
-        <w:t xml:space="preserve">Kadıköy Mutlu Kafe: Client </w:t>
+        <w:t xml:space="preserve">Metin:Admin </w:t>
       </w:r>
     </w:p>
     <w:p>
@@ -4275,14 +4161,14 @@
           <w:rFonts w:cs="Times New Roman"/>
           <w:szCs w:val="24"/>
         </w:rPr>
-        <w:t xml:space="preserve">1. Kadıköy Mutlu Kafe wants to add </w:t>
-      </w:r>
-      <w:r>
-        <w:rPr>
-          <w:rFonts w:cs="Times New Roman"/>
-          <w:szCs w:val="24"/>
-        </w:rPr>
-        <w:t>“Café”, “Coffe” and “Tea” tags to his restaurant profile.</w:t>
+        <w:t xml:space="preserve">1. Selin ate a Suffle in the Bahçelievler Mutlu Kafe yesterday and likes it very much. So </w:t>
+      </w:r>
+      <w:r>
+        <w:rPr>
+          <w:rFonts w:cs="Times New Roman"/>
+          <w:szCs w:val="24"/>
+        </w:rPr>
+        <w:t>she added a comment about Suffle and the restaurant to the profile page of the Mutlu Kafe but the comment didn’t published immediately, instead it is sended to a supervisor, an Admin, for approval.</w:t>
       </w:r>
     </w:p>
     <w:p>
@@ -4308,21 +4194,42 @@
           <w:rFonts w:cs="Times New Roman"/>
           <w:szCs w:val="24"/>
         </w:rPr>
-        <w:t xml:space="preserve">2. </w:t>
-      </w:r>
-      <w:r>
-        <w:rPr>
-          <w:rFonts w:cs="Times New Roman"/>
-          <w:szCs w:val="24"/>
-        </w:rPr>
-        <w:t>He</w:t>
-      </w:r>
-      <w:r>
-        <w:rPr>
-          <w:rFonts w:cs="Times New Roman"/>
-          <w:szCs w:val="24"/>
-        </w:rPr>
-        <w:t xml:space="preserve"> enters the My Restaurant page from the main page of the YeOrada.</w:t>
+        <w:t>2. Metin checks the c</w:t>
+      </w:r>
+      <w:r>
+        <w:rPr>
+          <w:rFonts w:cs="Times New Roman"/>
+          <w:szCs w:val="24"/>
+        </w:rPr>
+        <w:t>omment</w:t>
+      </w:r>
+      <w:r>
+        <w:rPr>
+          <w:rFonts w:cs="Times New Roman"/>
+          <w:szCs w:val="24"/>
+        </w:rPr>
+        <w:t xml:space="preserve"> requests in the system every hour and notices the </w:t>
+      </w:r>
+      <w:r>
+        <w:rPr>
+          <w:rFonts w:cs="Times New Roman"/>
+          <w:szCs w:val="24"/>
+        </w:rPr>
+        <w:t>comment</w:t>
+      </w:r>
+      <w:r>
+        <w:rPr>
+          <w:rFonts w:cs="Times New Roman"/>
+          <w:szCs w:val="24"/>
+        </w:rPr>
+        <w:t xml:space="preserve"> request of the </w:t>
+      </w:r>
+      <w:r>
+        <w:rPr>
+          <w:rFonts w:cs="Times New Roman"/>
+          <w:szCs w:val="24"/>
+        </w:rPr>
+        <w:t xml:space="preserve">Selin’s. </w:t>
       </w:r>
     </w:p>
     <w:p>
@@ -4346,7 +4253,21 @@
           <w:rFonts w:cs="Times New Roman"/>
           <w:szCs w:val="24"/>
         </w:rPr>
-        <w:t>Then, he clicks the “Update” button on the “Client Tags Panel”.</w:t>
+        <w:t>Metin reads the all the comment and examines the photos in it</w:t>
+      </w:r>
+      <w:r>
+        <w:rPr>
+          <w:rFonts w:cs="Times New Roman"/>
+          <w:szCs w:val="24"/>
+        </w:rPr>
+        <w:t>.</w:t>
+      </w:r>
+      <w:r>
+        <w:rPr>
+          <w:rFonts w:cs="Times New Roman"/>
+          <w:szCs w:val="24"/>
+        </w:rPr>
+        <w:t xml:space="preserve"> Then, he concludes that this comment is not violate any rule for comments in the system and therefore, clicks the Accept button on the comment request.</w:t>
       </w:r>
     </w:p>
     <w:p>
@@ -4363,81 +4284,35 @@
           <w:szCs w:val="24"/>
         </w:rPr>
         <w:tab/>
-        <w:t>4. He receives a pop-up which consists of selected tags of the restaurant.</w:t>
-      </w:r>
-    </w:p>
-    <w:p>
-      <w:pPr>
-        <w:ind w:left="2832" w:hanging="2548"/>
-        <w:rPr>
-          <w:rFonts w:cs="Times New Roman"/>
-          <w:szCs w:val="24"/>
-        </w:rPr>
-      </w:pPr>
-      <w:r>
-        <w:rPr>
-          <w:rFonts w:cs="Times New Roman"/>
-          <w:szCs w:val="24"/>
-        </w:rPr>
-        <w:tab/>
-        <w:t xml:space="preserve">5. He searches the tags </w:t>
-      </w:r>
-      <w:r>
-        <w:rPr>
-          <w:rFonts w:cs="Times New Roman"/>
-          <w:szCs w:val="24"/>
-        </w:rPr>
-        <w:t>“Café”, “Coffe” and “Tea”</w:t>
-      </w:r>
-      <w:r>
-        <w:rPr>
-          <w:rFonts w:cs="Times New Roman"/>
-          <w:szCs w:val="24"/>
-        </w:rPr>
-        <w:t xml:space="preserve"> by using a text field and selects them from search results.</w:t>
-      </w:r>
-    </w:p>
-    <w:p>
-      <w:pPr>
-        <w:ind w:left="2832" w:hanging="2548"/>
-        <w:rPr>
-          <w:rFonts w:cs="Times New Roman"/>
-          <w:szCs w:val="24"/>
-        </w:rPr>
-      </w:pPr>
-      <w:r>
-        <w:rPr>
-          <w:rFonts w:cs="Times New Roman"/>
-          <w:szCs w:val="24"/>
-        </w:rPr>
-        <w:tab/>
-        <w:t xml:space="preserve">6. After that, he clicks the “Save” button and notices that the tags which he selected just before is placed to the </w:t>
-      </w:r>
-      <w:r>
-        <w:rPr>
-          <w:rFonts w:cs="Times New Roman"/>
-          <w:szCs w:val="24"/>
-        </w:rPr>
-        <w:t>“Client Tags Panel”.</w:t>
-      </w:r>
-    </w:p>
-    <w:p>
-      <w:pPr>
-        <w:ind w:left="2832" w:hanging="2548"/>
-        <w:rPr>
-          <w:rFonts w:cs="Times New Roman"/>
-          <w:szCs w:val="24"/>
-        </w:rPr>
-      </w:pPr>
-    </w:p>
-    <w:p>
-      <w:pPr>
-        <w:ind w:left="2832" w:hanging="2548"/>
-        <w:rPr>
-          <w:rFonts w:cs="Times New Roman"/>
-          <w:szCs w:val="24"/>
-        </w:rPr>
-      </w:pPr>
+      </w:r>
+      <w:r>
+        <w:rPr>
+          <w:rFonts w:cs="Times New Roman"/>
+          <w:szCs w:val="24"/>
+        </w:rPr>
+        <w:t>4</w:t>
+      </w:r>
+      <w:r>
+        <w:rPr>
+          <w:rFonts w:cs="Times New Roman"/>
+          <w:szCs w:val="24"/>
+        </w:rPr>
+        <w:t>. After that, c</w:t>
+      </w:r>
+      <w:r>
+        <w:rPr>
+          <w:rFonts w:cs="Times New Roman"/>
+          <w:szCs w:val="24"/>
+        </w:rPr>
+        <w:t>omment</w:t>
+      </w:r>
+      <w:r>
+        <w:rPr>
+          <w:rFonts w:cs="Times New Roman"/>
+          <w:szCs w:val="24"/>
+        </w:rPr>
+        <w:t xml:space="preserve"> request disappears and next the request comes to its place.</w:t>
+      </w:r>
     </w:p>
     <w:p/>
     <w:p>
@@ -4492,19 +4367,19 @@
         <w:rPr>
           <w:rFonts w:cs="Times New Roman"/>
         </w:rPr>
-        <w:t>Updat</w:t>
-      </w:r>
-      <w:r>
-        <w:rPr>
-          <w:rFonts w:cs="Times New Roman"/>
-        </w:rPr>
-        <w:t>eClient</w:t>
-      </w:r>
-      <w:r>
-        <w:rPr>
-          <w:rFonts w:cs="Times New Roman"/>
-        </w:rPr>
-        <w:t>Photos</w:t>
+        <w:t>Update</w:t>
+      </w:r>
+      <w:r>
+        <w:rPr>
+          <w:rFonts w:cs="Times New Roman"/>
+        </w:rPr>
+        <w:t>My</w:t>
+      </w:r>
+      <w:r>
+        <w:rPr>
+          <w:rFonts w:cs="Times New Roman"/>
+        </w:rPr>
+        <w:t>ClientPhotos</w:t>
       </w:r>
     </w:p>
     <w:p>
@@ -4684,21 +4559,7 @@
           <w:rFonts w:cs="Times New Roman"/>
           <w:szCs w:val="24"/>
         </w:rPr>
-        <w:t xml:space="preserve">1. Kadıköy Mutlu Kafe wants to add some new photos to the </w:t>
-      </w:r>
-      <w:r>
-        <w:rPr>
-          <w:rFonts w:cs="Times New Roman"/>
-          <w:szCs w:val="24"/>
-        </w:rPr>
-        <w:t>photo</w:t>
-      </w:r>
-      <w:r>
-        <w:rPr>
-          <w:rFonts w:cs="Times New Roman"/>
-          <w:szCs w:val="24"/>
-        </w:rPr>
-        <w:t xml:space="preserve"> album in his restaurant profile.</w:t>
+        <w:t>1. Kadıköy Mutlu Kafe wants to add some new photos to the photo album in his restaurant profile.</w:t>
       </w:r>
     </w:p>
     <w:p>
@@ -4741,35 +4602,7 @@
           <w:szCs w:val="24"/>
         </w:rPr>
         <w:tab/>
-        <w:t xml:space="preserve">3. Then, He clicks the “Update” button on the </w:t>
-      </w:r>
-      <w:r>
-        <w:rPr>
-          <w:rFonts w:cs="Times New Roman"/>
-          <w:szCs w:val="24"/>
-        </w:rPr>
-        <w:t>photo</w:t>
-      </w:r>
-      <w:r>
-        <w:rPr>
-          <w:rFonts w:cs="Times New Roman"/>
-          <w:szCs w:val="24"/>
-        </w:rPr>
-        <w:t xml:space="preserve"> album and receives a pop-up. He notices that previous photos</w:t>
-      </w:r>
-      <w:r>
-        <w:rPr>
-          <w:rFonts w:cs="Times New Roman"/>
-          <w:szCs w:val="24"/>
-        </w:rPr>
-        <w:t xml:space="preserve"> of his restaurant</w:t>
-      </w:r>
-      <w:r>
-        <w:rPr>
-          <w:rFonts w:cs="Times New Roman"/>
-          <w:szCs w:val="24"/>
-        </w:rPr>
-        <w:t xml:space="preserve"> are currently shown to  him. </w:t>
+        <w:t xml:space="preserve">3. Then, He clicks the “Update” button on the photo album and receives a pop-up. He notices that previous photos of his restaurant are currently shown to  him. </w:t>
       </w:r>
     </w:p>
     <w:p>
@@ -4829,6 +4662,656 @@
         <w:tab/>
         <w:t>6. Finally, he notices that the photo is upluoaded to the website and placed into the pop-up together with previous menu photos.</w:t>
       </w:r>
+    </w:p>
+    <w:p/>
+    <w:p>
+      <w:pPr>
+        <w:spacing w:after="0" w:line="240" w:lineRule="auto"/>
+        <w:ind w:firstLine="0"/>
+        <w:contextualSpacing w:val="0"/>
+        <w:jc w:val="left"/>
+      </w:pPr>
+      <w:r>
+        <w:br w:type="page"/>
+      </w:r>
+    </w:p>
+    <w:p>
+      <w:pPr>
+        <w:rPr>
+          <w:rFonts w:cs="Times New Roman"/>
+        </w:rPr>
+      </w:pPr>
+      <w:r>
+        <w:rPr>
+          <w:rFonts w:cs="Times New Roman"/>
+          <w:b/>
+          <w:bCs/>
+          <w:sz w:val="28"/>
+          <w:szCs w:val="28"/>
+        </w:rPr>
+        <w:lastRenderedPageBreak/>
+        <w:t>Scenario Name</w:t>
+      </w:r>
+      <w:r>
+        <w:rPr>
+          <w:rFonts w:cs="Times New Roman"/>
+          <w:b/>
+          <w:bCs/>
+          <w:sz w:val="28"/>
+          <w:szCs w:val="28"/>
+        </w:rPr>
+        <w:tab/>
+      </w:r>
+      <w:r>
+        <w:rPr>
+          <w:rFonts w:cs="Times New Roman"/>
+          <w:b/>
+          <w:bCs/>
+          <w:sz w:val="28"/>
+          <w:szCs w:val="28"/>
+        </w:rPr>
+        <w:tab/>
+      </w:r>
+      <w:r>
+        <w:rPr>
+          <w:rFonts w:cs="Times New Roman"/>
+        </w:rPr>
+        <w:t>AddClient</w:t>
+      </w:r>
+    </w:p>
+    <w:p>
+      <w:pPr>
+        <w:rPr>
+          <w:rFonts w:cs="Times New Roman"/>
+          <w:b/>
+          <w:bCs/>
+          <w:sz w:val="28"/>
+          <w:szCs w:val="28"/>
+        </w:rPr>
+      </w:pPr>
+      <w:r>
+        <w:rPr>
+          <w:rFonts w:cs="Times New Roman"/>
+          <w:b/>
+          <w:bCs/>
+          <w:sz w:val="28"/>
+          <w:szCs w:val="28"/>
+        </w:rPr>
+        <w:t xml:space="preserve">    </w:t>
+      </w:r>
+    </w:p>
+    <w:p>
+      <w:pPr>
+        <w:pBdr>
+          <w:top w:val="single" w:sz="4" w:space="1" w:color="auto"/>
+        </w:pBdr>
+        <w:rPr>
+          <w:rFonts w:cs="Times New Roman"/>
+          <w:b/>
+          <w:bCs/>
+          <w:sz w:val="28"/>
+          <w:szCs w:val="28"/>
+        </w:rPr>
+      </w:pPr>
+    </w:p>
+    <w:p>
+      <w:pPr>
+        <w:rPr>
+          <w:rFonts w:cs="Times New Roman"/>
+        </w:rPr>
+      </w:pPr>
+      <w:r>
+        <w:rPr>
+          <w:rFonts w:cs="Times New Roman"/>
+          <w:b/>
+          <w:bCs/>
+          <w:sz w:val="28"/>
+          <w:szCs w:val="28"/>
+        </w:rPr>
+        <w:t>Participating Actor</w:t>
+      </w:r>
+      <w:r>
+        <w:rPr>
+          <w:rFonts w:cs="Times New Roman"/>
+          <w:b/>
+          <w:bCs/>
+          <w:sz w:val="28"/>
+          <w:szCs w:val="28"/>
+        </w:rPr>
+        <w:tab/>
+      </w:r>
+      <w:r>
+        <w:rPr>
+          <w:rFonts w:cs="Times New Roman"/>
+        </w:rPr>
+        <w:t xml:space="preserve">Metin:Admin </w:t>
+      </w:r>
+    </w:p>
+    <w:p>
+      <w:pPr>
+        <w:rPr>
+          <w:rFonts w:cs="Times New Roman"/>
+          <w:b/>
+          <w:bCs/>
+          <w:sz w:val="28"/>
+          <w:szCs w:val="28"/>
+        </w:rPr>
+      </w:pPr>
+      <w:r>
+        <w:rPr>
+          <w:rFonts w:cs="Times New Roman"/>
+          <w:b/>
+          <w:bCs/>
+          <w:sz w:val="28"/>
+          <w:szCs w:val="28"/>
+        </w:rPr>
+        <w:t>Instances</w:t>
+      </w:r>
+      <w:r>
+        <w:rPr>
+          <w:rFonts w:cs="Times New Roman"/>
+          <w:b/>
+          <w:bCs/>
+          <w:sz w:val="28"/>
+          <w:szCs w:val="28"/>
+        </w:rPr>
+        <w:tab/>
+      </w:r>
+      <w:r>
+        <w:rPr>
+          <w:rFonts w:cs="Times New Roman"/>
+          <w:b/>
+          <w:bCs/>
+          <w:sz w:val="28"/>
+          <w:szCs w:val="28"/>
+        </w:rPr>
+        <w:tab/>
+      </w:r>
+      <w:r>
+        <w:rPr>
+          <w:rFonts w:cs="Times New Roman"/>
+          <w:b/>
+          <w:bCs/>
+          <w:sz w:val="28"/>
+          <w:szCs w:val="28"/>
+        </w:rPr>
+        <w:tab/>
+      </w:r>
+    </w:p>
+    <w:p>
+      <w:pPr>
+        <w:rPr>
+          <w:rFonts w:cs="Times New Roman"/>
+          <w:b/>
+          <w:bCs/>
+          <w:sz w:val="28"/>
+          <w:szCs w:val="28"/>
+        </w:rPr>
+      </w:pPr>
+    </w:p>
+    <w:p>
+      <w:pPr>
+        <w:pBdr>
+          <w:top w:val="single" w:sz="4" w:space="1" w:color="auto"/>
+        </w:pBdr>
+        <w:rPr>
+          <w:rFonts w:cs="Times New Roman"/>
+          <w:b/>
+          <w:bCs/>
+          <w:sz w:val="28"/>
+          <w:szCs w:val="28"/>
+        </w:rPr>
+      </w:pPr>
+    </w:p>
+    <w:p>
+      <w:pPr>
+        <w:ind w:left="2832" w:hanging="2548"/>
+        <w:rPr>
+          <w:rFonts w:cs="Times New Roman"/>
+          <w:szCs w:val="24"/>
+        </w:rPr>
+      </w:pPr>
+      <w:r>
+        <w:rPr>
+          <w:rFonts w:cs="Times New Roman"/>
+          <w:b/>
+          <w:bCs/>
+          <w:sz w:val="28"/>
+          <w:szCs w:val="28"/>
+        </w:rPr>
+        <w:t>Flow of Events</w:t>
+      </w:r>
+      <w:r>
+        <w:rPr>
+          <w:rFonts w:cs="Times New Roman"/>
+          <w:b/>
+          <w:bCs/>
+          <w:sz w:val="28"/>
+          <w:szCs w:val="28"/>
+        </w:rPr>
+        <w:tab/>
+      </w:r>
+      <w:r>
+        <w:rPr>
+          <w:rFonts w:cs="Times New Roman"/>
+          <w:szCs w:val="24"/>
+        </w:rPr>
+        <w:t xml:space="preserve">1. </w:t>
+      </w:r>
+      <w:r>
+        <w:rPr>
+          <w:rFonts w:cs="Times New Roman"/>
+          <w:szCs w:val="24"/>
+        </w:rPr>
+        <w:t>YeOrada searches for new restaurants all the time the extend their catalog and they found a new one called Kadıköy Mutlu Café. Some employees went to the restaurant, took appropriate information and some photos for the restaurant’s profile in the YeOrada.</w:t>
+      </w:r>
+    </w:p>
+    <w:p>
+      <w:pPr>
+        <w:ind w:left="2832" w:hanging="2548"/>
+        <w:rPr>
+          <w:rFonts w:cs="Times New Roman"/>
+          <w:szCs w:val="24"/>
+        </w:rPr>
+      </w:pPr>
+      <w:r>
+        <w:rPr>
+          <w:rFonts w:cs="Times New Roman"/>
+          <w:b/>
+          <w:bCs/>
+          <w:sz w:val="28"/>
+          <w:szCs w:val="28"/>
+        </w:rPr>
+        <w:tab/>
+      </w:r>
+      <w:r>
+        <w:rPr>
+          <w:rFonts w:cs="Times New Roman"/>
+          <w:szCs w:val="24"/>
+        </w:rPr>
+        <w:t>2. Related documents is sended to the Metin and he is responsible for creating a profile for the Kadıköy Mutlu Café.</w:t>
+      </w:r>
+    </w:p>
+    <w:p>
+      <w:pPr>
+        <w:ind w:left="2832" w:hanging="2548"/>
+        <w:rPr>
+          <w:rFonts w:cs="Times New Roman"/>
+          <w:szCs w:val="24"/>
+        </w:rPr>
+      </w:pPr>
+      <w:r>
+        <w:rPr>
+          <w:rFonts w:cs="Times New Roman"/>
+          <w:szCs w:val="24"/>
+        </w:rPr>
+        <w:tab/>
+        <w:t xml:space="preserve">3. First, He enters the Add New Restaurant page in the YeOrada website and receives a form about critical information of the restaurant like name, phone, email, password and so on . He fills out the form and clicks the Save button. Then, he receives a new page which consists of a message which says “New Restaurant Created Succesfully.”. Also, this page includes a quick link for the profile of the restaurant.  </w:t>
+      </w:r>
+    </w:p>
+    <w:p>
+      <w:pPr>
+        <w:ind w:left="2832" w:hanging="2548"/>
+        <w:rPr>
+          <w:rFonts w:cs="Times New Roman"/>
+          <w:szCs w:val="24"/>
+        </w:rPr>
+      </w:pPr>
+    </w:p>
+    <w:p>
+      <w:pPr>
+        <w:ind w:left="2832" w:hanging="2548"/>
+        <w:rPr>
+          <w:rFonts w:cs="Times New Roman"/>
+          <w:szCs w:val="24"/>
+        </w:rPr>
+      </w:pPr>
+    </w:p>
+    <w:p>
+      <w:pPr>
+        <w:spacing w:after="0" w:line="240" w:lineRule="auto"/>
+        <w:ind w:firstLine="0"/>
+        <w:contextualSpacing w:val="0"/>
+        <w:jc w:val="left"/>
+        <w:rPr>
+          <w:rFonts w:cs="Times New Roman"/>
+          <w:szCs w:val="24"/>
+        </w:rPr>
+      </w:pPr>
+      <w:r>
+        <w:rPr>
+          <w:rFonts w:cs="Times New Roman"/>
+          <w:szCs w:val="24"/>
+        </w:rPr>
+        <w:br w:type="page"/>
+      </w:r>
+    </w:p>
+    <w:p>
+      <w:pPr>
+        <w:rPr>
+          <w:rFonts w:cs="Times New Roman"/>
+        </w:rPr>
+      </w:pPr>
+      <w:r>
+        <w:rPr>
+          <w:rFonts w:cs="Times New Roman"/>
+          <w:b/>
+          <w:bCs/>
+          <w:sz w:val="28"/>
+          <w:szCs w:val="28"/>
+        </w:rPr>
+        <w:lastRenderedPageBreak/>
+        <w:t>Scenario Name</w:t>
+      </w:r>
+      <w:r>
+        <w:rPr>
+          <w:rFonts w:cs="Times New Roman"/>
+          <w:b/>
+          <w:bCs/>
+          <w:sz w:val="28"/>
+          <w:szCs w:val="28"/>
+        </w:rPr>
+        <w:tab/>
+      </w:r>
+      <w:r>
+        <w:rPr>
+          <w:rFonts w:cs="Times New Roman"/>
+          <w:b/>
+          <w:bCs/>
+          <w:sz w:val="28"/>
+          <w:szCs w:val="28"/>
+        </w:rPr>
+        <w:tab/>
+      </w:r>
+      <w:r>
+        <w:rPr>
+          <w:rFonts w:cs="Times New Roman"/>
+        </w:rPr>
+        <w:t>UpdateClientSettings</w:t>
+      </w:r>
+    </w:p>
+    <w:p>
+      <w:pPr>
+        <w:rPr>
+          <w:rFonts w:cs="Times New Roman"/>
+          <w:b/>
+          <w:bCs/>
+          <w:sz w:val="28"/>
+          <w:szCs w:val="28"/>
+        </w:rPr>
+      </w:pPr>
+      <w:r>
+        <w:rPr>
+          <w:rFonts w:cs="Times New Roman"/>
+          <w:b/>
+          <w:bCs/>
+          <w:sz w:val="28"/>
+          <w:szCs w:val="28"/>
+        </w:rPr>
+        <w:t xml:space="preserve">    </w:t>
+      </w:r>
+    </w:p>
+    <w:p>
+      <w:pPr>
+        <w:pBdr>
+          <w:top w:val="single" w:sz="4" w:space="1" w:color="auto"/>
+        </w:pBdr>
+        <w:rPr>
+          <w:rFonts w:cs="Times New Roman"/>
+          <w:b/>
+          <w:bCs/>
+          <w:sz w:val="28"/>
+          <w:szCs w:val="28"/>
+        </w:rPr>
+      </w:pPr>
+    </w:p>
+    <w:p>
+      <w:pPr>
+        <w:rPr>
+          <w:rFonts w:cs="Times New Roman"/>
+        </w:rPr>
+      </w:pPr>
+      <w:r>
+        <w:rPr>
+          <w:rFonts w:cs="Times New Roman"/>
+          <w:b/>
+          <w:bCs/>
+          <w:sz w:val="28"/>
+          <w:szCs w:val="28"/>
+        </w:rPr>
+        <w:t>Participating Actor</w:t>
+      </w:r>
+      <w:r>
+        <w:rPr>
+          <w:rFonts w:cs="Times New Roman"/>
+          <w:b/>
+          <w:bCs/>
+          <w:sz w:val="28"/>
+          <w:szCs w:val="28"/>
+        </w:rPr>
+        <w:tab/>
+      </w:r>
+      <w:r>
+        <w:rPr>
+          <w:rFonts w:cs="Times New Roman"/>
+        </w:rPr>
+        <w:t xml:space="preserve">Metin:Admin </w:t>
+      </w:r>
+    </w:p>
+    <w:p>
+      <w:pPr>
+        <w:rPr>
+          <w:rFonts w:cs="Times New Roman"/>
+          <w:b/>
+          <w:bCs/>
+          <w:sz w:val="28"/>
+          <w:szCs w:val="28"/>
+        </w:rPr>
+      </w:pPr>
+      <w:r>
+        <w:rPr>
+          <w:rFonts w:cs="Times New Roman"/>
+          <w:b/>
+          <w:bCs/>
+          <w:sz w:val="28"/>
+          <w:szCs w:val="28"/>
+        </w:rPr>
+        <w:t>Instances</w:t>
+      </w:r>
+      <w:r>
+        <w:rPr>
+          <w:rFonts w:cs="Times New Roman"/>
+          <w:b/>
+          <w:bCs/>
+          <w:sz w:val="28"/>
+          <w:szCs w:val="28"/>
+        </w:rPr>
+        <w:tab/>
+      </w:r>
+      <w:r>
+        <w:rPr>
+          <w:rFonts w:cs="Times New Roman"/>
+          <w:b/>
+          <w:bCs/>
+          <w:sz w:val="28"/>
+          <w:szCs w:val="28"/>
+        </w:rPr>
+        <w:tab/>
+      </w:r>
+      <w:r>
+        <w:rPr>
+          <w:rFonts w:cs="Times New Roman"/>
+          <w:b/>
+          <w:bCs/>
+          <w:sz w:val="28"/>
+          <w:szCs w:val="28"/>
+        </w:rPr>
+        <w:tab/>
+      </w:r>
+    </w:p>
+    <w:p>
+      <w:pPr>
+        <w:rPr>
+          <w:rFonts w:cs="Times New Roman"/>
+          <w:b/>
+          <w:bCs/>
+          <w:sz w:val="28"/>
+          <w:szCs w:val="28"/>
+        </w:rPr>
+      </w:pPr>
+    </w:p>
+    <w:p>
+      <w:pPr>
+        <w:pBdr>
+          <w:top w:val="single" w:sz="4" w:space="1" w:color="auto"/>
+        </w:pBdr>
+        <w:rPr>
+          <w:rFonts w:cs="Times New Roman"/>
+          <w:b/>
+          <w:bCs/>
+          <w:sz w:val="28"/>
+          <w:szCs w:val="28"/>
+        </w:rPr>
+      </w:pPr>
+    </w:p>
+    <w:p>
+      <w:pPr>
+        <w:ind w:left="2832" w:hanging="2548"/>
+        <w:rPr>
+          <w:rFonts w:cs="Times New Roman"/>
+          <w:szCs w:val="24"/>
+        </w:rPr>
+      </w:pPr>
+      <w:r>
+        <w:rPr>
+          <w:rFonts w:cs="Times New Roman"/>
+          <w:b/>
+          <w:bCs/>
+          <w:sz w:val="28"/>
+          <w:szCs w:val="28"/>
+        </w:rPr>
+        <w:t>Flow of Events</w:t>
+      </w:r>
+      <w:r>
+        <w:rPr>
+          <w:rFonts w:cs="Times New Roman"/>
+          <w:b/>
+          <w:bCs/>
+          <w:sz w:val="28"/>
+          <w:szCs w:val="28"/>
+        </w:rPr>
+        <w:tab/>
+      </w:r>
+      <w:r>
+        <w:rPr>
+          <w:rFonts w:cs="Times New Roman"/>
+          <w:szCs w:val="24"/>
+        </w:rPr>
+        <w:t xml:space="preserve">1. </w:t>
+      </w:r>
+      <w:r>
+        <w:rPr>
+          <w:rFonts w:cs="Times New Roman"/>
+          <w:szCs w:val="24"/>
+        </w:rPr>
+        <w:t xml:space="preserve">A restaurant in the YeOrada has changed its phone numbers and want to update his website profile as well. Instead of doing this work by own, restaurant owner contacts with the YeOrada and requests to change the phone numbers in the website. </w:t>
+      </w:r>
+    </w:p>
+    <w:p>
+      <w:pPr>
+        <w:ind w:left="2832" w:hanging="2548"/>
+        <w:rPr>
+          <w:rFonts w:cs="Times New Roman"/>
+          <w:szCs w:val="24"/>
+        </w:rPr>
+      </w:pPr>
+      <w:r>
+        <w:rPr>
+          <w:rFonts w:cs="Times New Roman"/>
+          <w:b/>
+          <w:bCs/>
+          <w:sz w:val="28"/>
+          <w:szCs w:val="28"/>
+        </w:rPr>
+        <w:tab/>
+      </w:r>
+      <w:r>
+        <w:rPr>
+          <w:rFonts w:cs="Times New Roman"/>
+          <w:szCs w:val="24"/>
+        </w:rPr>
+        <w:t>2. Metin receives the job in the company with the appropriate documentation.</w:t>
+      </w:r>
+    </w:p>
+    <w:p>
+      <w:pPr>
+        <w:ind w:left="2832" w:hanging="2548"/>
+        <w:rPr>
+          <w:rFonts w:cs="Times New Roman"/>
+          <w:szCs w:val="24"/>
+        </w:rPr>
+      </w:pPr>
+      <w:r>
+        <w:rPr>
+          <w:rFonts w:cs="Times New Roman"/>
+          <w:szCs w:val="24"/>
+        </w:rPr>
+        <w:tab/>
+        <w:t>3. He locates the related restaurant’s profile page in the system by using search bar in the main page and clicks the Settings icon on the top-right corner of the page.</w:t>
+      </w:r>
+    </w:p>
+    <w:p>
+      <w:pPr>
+        <w:ind w:left="2832" w:hanging="2548"/>
+        <w:rPr>
+          <w:rFonts w:cs="Times New Roman"/>
+          <w:szCs w:val="24"/>
+        </w:rPr>
+      </w:pPr>
+      <w:r>
+        <w:rPr>
+          <w:rFonts w:cs="Times New Roman"/>
+          <w:szCs w:val="24"/>
+        </w:rPr>
+        <w:tab/>
+        <w:t>4. Then, he receives a pop-up which includes critical information of the restaurant like username, email, phones, address and and so on.</w:t>
+      </w:r>
+    </w:p>
+    <w:p>
+      <w:pPr>
+        <w:ind w:left="2832" w:hanging="2548"/>
+        <w:rPr>
+          <w:rFonts w:cs="Times New Roman"/>
+          <w:szCs w:val="24"/>
+        </w:rPr>
+      </w:pPr>
+      <w:r>
+        <w:rPr>
+          <w:rFonts w:cs="Times New Roman"/>
+          <w:szCs w:val="24"/>
+        </w:rPr>
+        <w:tab/>
+        <w:t>5. He changes the phone numbers with new ones and clicks the Save button in the pop-up.</w:t>
+      </w:r>
+    </w:p>
+    <w:p>
+      <w:pPr>
+        <w:ind w:left="2832" w:hanging="2548"/>
+        <w:rPr>
+          <w:rFonts w:cs="Times New Roman"/>
+          <w:szCs w:val="24"/>
+        </w:rPr>
+      </w:pPr>
+      <w:r>
+        <w:rPr>
+          <w:rFonts w:cs="Times New Roman"/>
+          <w:szCs w:val="24"/>
+        </w:rPr>
+        <w:tab/>
+        <w:t xml:space="preserve">6. After that, he notices that the previous phone numbers is changed to the appropriate ones in the profile page of the restaurant. </w:t>
+      </w:r>
+      <w:bookmarkStart w:id="0" w:name="_GoBack"/>
+      <w:bookmarkEnd w:id="0"/>
     </w:p>
     <w:p/>
     <w:sectPr>

</xml_diff>

<commit_message>
Ahmet use cases is added
</commit_message>
<xml_diff>
--- a/Documents/RAD/Scenarios/ahmet_scenarios.docx
+++ b/Documents/RAD/Scenarios/ahmet_scenarios.docx
@@ -1901,8 +1901,24 @@
           <w:rFonts w:cs="Times New Roman"/>
           <w:szCs w:val="24"/>
         </w:rPr>
-        <w:t>verification.”</w:t>
-      </w:r>
+        <w:t>approval</w:t>
+      </w:r>
+      <w:r>
+        <w:rPr>
+          <w:rFonts w:cs="Times New Roman"/>
+          <w:szCs w:val="24"/>
+        </w:rPr>
+        <w:t>.”</w:t>
+      </w:r>
+      <w:r>
+        <w:rPr>
+          <w:rFonts w:cs="Times New Roman"/>
+          <w:szCs w:val="24"/>
+        </w:rPr>
+        <w:t>.</w:t>
+      </w:r>
+      <w:bookmarkStart w:id="0" w:name="_GoBack"/>
+      <w:bookmarkEnd w:id="0"/>
     </w:p>
     <w:p>
       <w:pPr>
@@ -3969,19 +3985,7 @@
         <w:rPr>
           <w:rFonts w:cs="Times New Roman"/>
         </w:rPr>
-        <w:t>EvaluteC</w:t>
-      </w:r>
-      <w:r>
-        <w:rPr>
-          <w:rFonts w:cs="Times New Roman"/>
-        </w:rPr>
-        <w:t>omment</w:t>
-      </w:r>
-      <w:r>
-        <w:rPr>
-          <w:rFonts w:cs="Times New Roman"/>
-        </w:rPr>
-        <w:t>Request</w:t>
+        <w:t>EvaluteCommentRequest</w:t>
       </w:r>
     </w:p>
     <w:p>
@@ -4161,14 +4165,7 @@
           <w:rFonts w:cs="Times New Roman"/>
           <w:szCs w:val="24"/>
         </w:rPr>
-        <w:t xml:space="preserve">1. Selin ate a Suffle in the Bahçelievler Mutlu Kafe yesterday and likes it very much. So </w:t>
-      </w:r>
-      <w:r>
-        <w:rPr>
-          <w:rFonts w:cs="Times New Roman"/>
-          <w:szCs w:val="24"/>
-        </w:rPr>
-        <w:t>she added a comment about Suffle and the restaurant to the profile page of the Mutlu Kafe but the comment didn’t published immediately, instead it is sended to a supervisor, an Admin, for approval.</w:t>
+        <w:t>1. Selin ate a Suffle in the Bahçelievler Mutlu Kafe yesterday and likes it very much. So she added a comment about Suffle and the restaurant to the profile page of the Mutlu Kafe but the comment didn’t published immediately, instead it is sended to a supervisor, an Admin, for approval.</w:t>
       </w:r>
     </w:p>
     <w:p>
@@ -4194,42 +4191,7 @@
           <w:rFonts w:cs="Times New Roman"/>
           <w:szCs w:val="24"/>
         </w:rPr>
-        <w:t>2. Metin checks the c</w:t>
-      </w:r>
-      <w:r>
-        <w:rPr>
-          <w:rFonts w:cs="Times New Roman"/>
-          <w:szCs w:val="24"/>
-        </w:rPr>
-        <w:t>omment</w:t>
-      </w:r>
-      <w:r>
-        <w:rPr>
-          <w:rFonts w:cs="Times New Roman"/>
-          <w:szCs w:val="24"/>
-        </w:rPr>
-        <w:t xml:space="preserve"> requests in the system every hour and notices the </w:t>
-      </w:r>
-      <w:r>
-        <w:rPr>
-          <w:rFonts w:cs="Times New Roman"/>
-          <w:szCs w:val="24"/>
-        </w:rPr>
-        <w:t>comment</w:t>
-      </w:r>
-      <w:r>
-        <w:rPr>
-          <w:rFonts w:cs="Times New Roman"/>
-          <w:szCs w:val="24"/>
-        </w:rPr>
-        <w:t xml:space="preserve"> request of the </w:t>
-      </w:r>
-      <w:r>
-        <w:rPr>
-          <w:rFonts w:cs="Times New Roman"/>
-          <w:szCs w:val="24"/>
-        </w:rPr>
-        <w:t xml:space="preserve">Selin’s. </w:t>
+        <w:t xml:space="preserve">2. Metin checks the comment requests in the system every hour and notices the comment request of the Selin’s. </w:t>
       </w:r>
     </w:p>
     <w:p>
@@ -4246,28 +4208,7 @@
           <w:szCs w:val="24"/>
         </w:rPr>
         <w:tab/>
-        <w:t xml:space="preserve">3. </w:t>
-      </w:r>
-      <w:r>
-        <w:rPr>
-          <w:rFonts w:cs="Times New Roman"/>
-          <w:szCs w:val="24"/>
-        </w:rPr>
-        <w:t>Metin reads the all the comment and examines the photos in it</w:t>
-      </w:r>
-      <w:r>
-        <w:rPr>
-          <w:rFonts w:cs="Times New Roman"/>
-          <w:szCs w:val="24"/>
-        </w:rPr>
-        <w:t>.</w:t>
-      </w:r>
-      <w:r>
-        <w:rPr>
-          <w:rFonts w:cs="Times New Roman"/>
-          <w:szCs w:val="24"/>
-        </w:rPr>
-        <w:t xml:space="preserve"> Then, he concludes that this comment is not violate any rule for comments in the system and therefore, clicks the Accept button on the comment request.</w:t>
+        <w:t>3. Metin reads the all the comment and examines the photos in it. Then, he concludes that this comment is not violate any rule for comments in the system and therefore, clicks the Accept button on the comment request.</w:t>
       </w:r>
     </w:p>
     <w:p>
@@ -4284,34 +4225,7 @@
           <w:szCs w:val="24"/>
         </w:rPr>
         <w:tab/>
-      </w:r>
-      <w:r>
-        <w:rPr>
-          <w:rFonts w:cs="Times New Roman"/>
-          <w:szCs w:val="24"/>
-        </w:rPr>
-        <w:t>4</w:t>
-      </w:r>
-      <w:r>
-        <w:rPr>
-          <w:rFonts w:cs="Times New Roman"/>
-          <w:szCs w:val="24"/>
-        </w:rPr>
-        <w:t>. After that, c</w:t>
-      </w:r>
-      <w:r>
-        <w:rPr>
-          <w:rFonts w:cs="Times New Roman"/>
-          <w:szCs w:val="24"/>
-        </w:rPr>
-        <w:t>omment</w:t>
-      </w:r>
-      <w:r>
-        <w:rPr>
-          <w:rFonts w:cs="Times New Roman"/>
-          <w:szCs w:val="24"/>
-        </w:rPr>
-        <w:t xml:space="preserve"> request disappears and next the request comes to its place.</w:t>
+        <w:t>4. After that, comment request disappears and next the request comes to its place.</w:t>
       </w:r>
     </w:p>
     <w:p/>
@@ -5207,14 +5121,7 @@
           <w:rFonts w:cs="Times New Roman"/>
           <w:szCs w:val="24"/>
         </w:rPr>
-        <w:t xml:space="preserve">1. </w:t>
-      </w:r>
-      <w:r>
-        <w:rPr>
-          <w:rFonts w:cs="Times New Roman"/>
-          <w:szCs w:val="24"/>
-        </w:rPr>
-        <w:t xml:space="preserve">A restaurant in the YeOrada has changed its phone numbers and want to update his website profile as well. Instead of doing this work by own, restaurant owner contacts with the YeOrada and requests to change the phone numbers in the website. </w:t>
+        <w:t xml:space="preserve">1. A restaurant in the YeOrada has changed its phone numbers and want to update his website profile as well. Instead of doing this work by own, restaurant owner contacts with the YeOrada and requests to change the phone numbers in the website. </w:t>
       </w:r>
     </w:p>
     <w:p>
@@ -5310,8 +5217,6 @@
         <w:tab/>
         <w:t xml:space="preserve">6. After that, he notices that the previous phone numbers is changed to the appropriate ones in the profile page of the restaurant. </w:t>
       </w:r>
-      <w:bookmarkStart w:id="0" w:name="_GoBack"/>
-      <w:bookmarkEnd w:id="0"/>
     </w:p>
     <w:p/>
     <w:sectPr>

</xml_diff>